<commit_message>
proof read neaded, bigest chunk yet to come
</commit_message>
<xml_diff>
--- a/Report/Critical Analysis – Denoising of PET Images by Context Modelling Using Local Neighbourhood Correlation.docx
+++ b/Report/Critical Analysis – Denoising of PET Images by Context Modelling Using Local Neighbourhood Correlation.docx
@@ -3742,7 +3742,31 @@
       </w:r>
     </w:p>
     <w:p/>
+    <w:p>
+      <w:r>
+        <w:t>This paper is written regarding the development of a new noise reduction algorithm for PET image data. As is stated in the paper, there is already a vast body of research into this field, however new methods are always required as technology is always improving.</w:t>
+      </w:r>
+    </w:p>
+    <w:p>
+      <w:r>
+        <w:t>This paper is quite recent and was published in a high profile journal.</w:t>
+      </w:r>
+    </w:p>
     <w:p/>
+    <w:p>
+      <w:r>
+        <w:t>Through</w:t>
+      </w:r>
+      <w:r>
+        <w:t xml:space="preserve"> this</w:t>
+      </w:r>
+      <w:r>
+        <w:t xml:space="preserve"> version of the paper supplied </w:t>
+      </w:r>
+      <w:r>
+        <w:t>the layout is generally unpleasant, as there are few distinct paragraph and figures appear in locations which are seemingly illogical, for instance after it has already been referenced on another page. However upon further research, online versions of this paper do not suffer from the same pitfalls.</w:t>
+      </w:r>
+    </w:p>
     <w:p/>
     <w:p>
       <w:pPr>
@@ -3907,6 +3931,7 @@
       </w:pPr>
       <w:bookmarkStart w:id="5" w:name="_Toc512370070"/>
       <w:r>
+        <w:lastRenderedPageBreak/>
         <w:t>Abstract</w:t>
       </w:r>
       <w:bookmarkEnd w:id="5"/>
@@ -3926,6 +3951,9 @@
       </w:r>
       <w:r>
         <w:t>the methods already used for this function.</w:t>
+      </w:r>
+      <w:r>
+        <w:t xml:space="preserve"> An additional weakness of this section is that it fails to lay out a concrete hypothesis which the paper as a whole addresses.</w:t>
       </w:r>
     </w:p>
     <w:p/>
@@ -3991,7 +4019,22 @@
       <w:bookmarkEnd w:id="7"/>
     </w:p>
     <w:p/>
-    <w:p/>
+    <w:p>
+      <w:r>
+        <w:t>The main strength of the materials and methods is, the fact that this section contains enough information to recreate the study itself, this section is very information dense giving details on the exact procedures used at every instance. Also, the preliminary research is performed on readily available phantoms which can be acquired easily, the fact that these phantoms are quite old (2001) is both a strength and a weakness, because they are so old there should be a large body of research performed with them legitimising this research further, however because they are old they may be outdated and better options may now be available.</w:t>
+      </w:r>
+    </w:p>
+    <w:p>
+      <w:r>
+        <w:t>The main weakness of the materials and methods is, that although this section provides enough information to reproduce the actual study itself it does not give any detail on the incidental tests that were performed during the main study, this is demonstrated in the following sentence “</w:t>
+      </w:r>
+      <w:r>
+        <w:t>The photometric error has been checked (after the whole filtering process) and found to be within the limits of diagnostic utility.</w:t>
+      </w:r>
+      <w:r>
+        <w:t>”. In addition, there is no information on how participants were selected for the study certain images were acquired using only one bed position while others were acquired using multiple bed positions, there is no justification for this.</w:t>
+      </w:r>
+    </w:p>
     <w:p/>
     <w:p>
       <w:pPr>
@@ -4010,6 +4053,7 @@
           <w:noProof/>
           <w:lang w:eastAsia="zh-CN"/>
         </w:rPr>
+        <w:lastRenderedPageBreak/>
         <mc:AlternateContent>
           <mc:Choice Requires="wps">
             <w:drawing>
@@ -4292,11 +4336,9 @@
       <w:r>
         <w:t xml:space="preserve">The main strength of table 1 is, that the acquisition </w:t>
       </w:r>
-      <w:proofErr w:type="spellStart"/>
-      <w:r>
-        <w:t>lables</w:t>
-      </w:r>
-      <w:proofErr w:type="spellEnd"/>
+      <w:r>
+        <w:t>labels</w:t>
+      </w:r>
       <w:r>
         <w:t xml:space="preserve"> are quite detailed, meaning that the rest of the data in the table is more relevant.</w:t>
       </w:r>
@@ -4305,8 +4347,6 @@
       <w:r>
         <w:t>However, the main weakness of table 1 is, that the ratio of the spheres size to background size is an approximation, by obscuring the actual ratio the data in the rest of the table becomes less relevant.</w:t>
       </w:r>
-      <w:bookmarkStart w:id="11" w:name="_GoBack"/>
-      <w:bookmarkEnd w:id="11"/>
     </w:p>
     <w:p/>
     <w:p>
@@ -4317,12 +4357,11 @@
           <w:numId w:val="6"/>
         </w:numPr>
       </w:pPr>
-      <w:bookmarkStart w:id="12" w:name="_Toc512370074"/>
-      <w:r>
-        <w:lastRenderedPageBreak/>
+      <w:bookmarkStart w:id="11" w:name="_Toc512370074"/>
+      <w:r>
         <w:t>Results</w:t>
       </w:r>
-      <w:bookmarkEnd w:id="12"/>
+      <w:bookmarkEnd w:id="11"/>
     </w:p>
     <w:p/>
     <w:p/>
@@ -4331,11 +4370,11 @@
       <w:pPr>
         <w:pStyle w:val="Heading2"/>
       </w:pPr>
-      <w:bookmarkStart w:id="13" w:name="_Toc512370075"/>
+      <w:bookmarkStart w:id="12" w:name="_Toc512370075"/>
       <w:r>
         <w:t>Figure 1</w:t>
       </w:r>
-      <w:bookmarkEnd w:id="13"/>
+      <w:bookmarkEnd w:id="12"/>
     </w:p>
     <w:p/>
     <w:p>
@@ -4389,7 +4428,7 @@
                                 <w:noProof/>
                               </w:rPr>
                             </w:pPr>
-                            <w:bookmarkStart w:id="14" w:name="_Toc512370092"/>
+                            <w:bookmarkStart w:id="13" w:name="_Toc512370092"/>
                             <w:r>
                               <w:t xml:space="preserve">Figure </w:t>
                             </w:r>
@@ -4465,7 +4504,7 @@
                             <w:r>
                               <w:t>.</w:t>
                             </w:r>
-                            <w:bookmarkEnd w:id="14"/>
+                            <w:bookmarkEnd w:id="13"/>
                           </w:p>
                         </w:txbxContent>
                       </wps:txbx>
@@ -4494,7 +4533,7 @@
                           <w:noProof/>
                         </w:rPr>
                       </w:pPr>
-                      <w:bookmarkStart w:id="15" w:name="_Toc512370092"/>
+                      <w:bookmarkStart w:id="14" w:name="_Toc512370092"/>
                       <w:r>
                         <w:t xml:space="preserve">Figure </w:t>
                       </w:r>
@@ -4570,7 +4609,7 @@
                       <w:r>
                         <w:t>.</w:t>
                       </w:r>
-                      <w:bookmarkEnd w:id="15"/>
+                      <w:bookmarkEnd w:id="14"/>
                     </w:p>
                   </w:txbxContent>
                 </v:textbox>
@@ -4648,11 +4687,11 @@
       <w:pPr>
         <w:pStyle w:val="Heading2"/>
       </w:pPr>
-      <w:bookmarkStart w:id="16" w:name="_Toc512370076"/>
+      <w:bookmarkStart w:id="15" w:name="_Toc512370076"/>
       <w:r>
         <w:t>Table 2</w:t>
       </w:r>
-      <w:bookmarkEnd w:id="16"/>
+      <w:bookmarkEnd w:id="15"/>
     </w:p>
     <w:p/>
     <w:p>
@@ -4661,7 +4700,6 @@
           <w:noProof/>
           <w:lang w:eastAsia="zh-CN"/>
         </w:rPr>
-        <w:lastRenderedPageBreak/>
         <mc:AlternateContent>
           <mc:Choice Requires="wps">
             <w:drawing>
@@ -4707,7 +4745,7 @@
                                 <w:noProof/>
                               </w:rPr>
                             </w:pPr>
-                            <w:bookmarkStart w:id="17" w:name="_Toc512370093"/>
+                            <w:bookmarkStart w:id="16" w:name="_Toc512370093"/>
                             <w:r>
                               <w:t xml:space="preserve">Figure </w:t>
                             </w:r>
@@ -4783,7 +4821,7 @@
                             <w:r>
                               <w:t>.</w:t>
                             </w:r>
-                            <w:bookmarkEnd w:id="17"/>
+                            <w:bookmarkEnd w:id="16"/>
                           </w:p>
                         </w:txbxContent>
                       </wps:txbx>
@@ -4812,7 +4850,7 @@
                           <w:noProof/>
                         </w:rPr>
                       </w:pPr>
-                      <w:bookmarkStart w:id="18" w:name="_Toc512370093"/>
+                      <w:bookmarkStart w:id="17" w:name="_Toc512370093"/>
                       <w:r>
                         <w:t xml:space="preserve">Figure </w:t>
                       </w:r>
@@ -4888,7 +4926,7 @@
                       <w:r>
                         <w:t>.</w:t>
                       </w:r>
-                      <w:bookmarkEnd w:id="18"/>
+                      <w:bookmarkEnd w:id="17"/>
                     </w:p>
                   </w:txbxContent>
                 </v:textbox>
@@ -4966,11 +5004,11 @@
       <w:pPr>
         <w:pStyle w:val="Heading2"/>
       </w:pPr>
-      <w:bookmarkStart w:id="19" w:name="_Toc512370077"/>
+      <w:bookmarkStart w:id="18" w:name="_Toc512370077"/>
       <w:r>
         <w:t>Figure 2</w:t>
       </w:r>
-      <w:bookmarkEnd w:id="19"/>
+      <w:bookmarkEnd w:id="18"/>
     </w:p>
     <w:p/>
     <w:p>
@@ -5025,7 +5063,7 @@
                                 <w:noProof/>
                               </w:rPr>
                             </w:pPr>
-                            <w:bookmarkStart w:id="20" w:name="_Toc512370094"/>
+                            <w:bookmarkStart w:id="19" w:name="_Toc512370094"/>
                             <w:r>
                               <w:t xml:space="preserve">Figure </w:t>
                             </w:r>
@@ -5109,7 +5147,7 @@
                             <w:r>
                               <w:t>.</w:t>
                             </w:r>
-                            <w:bookmarkEnd w:id="20"/>
+                            <w:bookmarkEnd w:id="19"/>
                           </w:p>
                         </w:txbxContent>
                       </wps:txbx>
@@ -5138,7 +5176,7 @@
                           <w:noProof/>
                         </w:rPr>
                       </w:pPr>
-                      <w:bookmarkStart w:id="21" w:name="_Toc512370094"/>
+                      <w:bookmarkStart w:id="20" w:name="_Toc512370094"/>
                       <w:r>
                         <w:t xml:space="preserve">Figure </w:t>
                       </w:r>
@@ -5222,7 +5260,7 @@
                       <w:r>
                         <w:t>.</w:t>
                       </w:r>
-                      <w:bookmarkEnd w:id="21"/>
+                      <w:bookmarkEnd w:id="20"/>
                     </w:p>
                   </w:txbxContent>
                 </v:textbox>
@@ -5300,11 +5338,11 @@
       <w:pPr>
         <w:pStyle w:val="Heading2"/>
       </w:pPr>
-      <w:bookmarkStart w:id="22" w:name="_Toc512370078"/>
+      <w:bookmarkStart w:id="21" w:name="_Toc512370078"/>
       <w:r>
         <w:t>Table 3</w:t>
       </w:r>
-      <w:bookmarkEnd w:id="22"/>
+      <w:bookmarkEnd w:id="21"/>
     </w:p>
     <w:p/>
     <w:p>
@@ -5359,7 +5397,7 @@
                                 <w:noProof/>
                               </w:rPr>
                             </w:pPr>
-                            <w:bookmarkStart w:id="23" w:name="_Toc512370095"/>
+                            <w:bookmarkStart w:id="22" w:name="_Toc512370095"/>
                             <w:r>
                               <w:t xml:space="preserve">Figure </w:t>
                             </w:r>
@@ -5429,7 +5467,7 @@
                             <w:r>
                               <w:t>.</w:t>
                             </w:r>
-                            <w:bookmarkEnd w:id="23"/>
+                            <w:bookmarkEnd w:id="22"/>
                           </w:p>
                         </w:txbxContent>
                       </wps:txbx>
@@ -5458,7 +5496,7 @@
                           <w:noProof/>
                         </w:rPr>
                       </w:pPr>
-                      <w:bookmarkStart w:id="24" w:name="_Toc512370095"/>
+                      <w:bookmarkStart w:id="23" w:name="_Toc512370095"/>
                       <w:r>
                         <w:t xml:space="preserve">Figure </w:t>
                       </w:r>
@@ -5528,7 +5566,7 @@
                       <w:r>
                         <w:t>.</w:t>
                       </w:r>
-                      <w:bookmarkEnd w:id="24"/>
+                      <w:bookmarkEnd w:id="23"/>
                     </w:p>
                   </w:txbxContent>
                 </v:textbox>
@@ -5606,11 +5644,11 @@
       <w:pPr>
         <w:pStyle w:val="Heading2"/>
       </w:pPr>
-      <w:bookmarkStart w:id="25" w:name="_Toc512370079"/>
+      <w:bookmarkStart w:id="24" w:name="_Toc512370079"/>
       <w:r>
         <w:t>Table 4</w:t>
       </w:r>
-      <w:bookmarkEnd w:id="25"/>
+      <w:bookmarkEnd w:id="24"/>
     </w:p>
     <w:p/>
     <w:p>
@@ -5665,7 +5703,7 @@
                                 <w:noProof/>
                               </w:rPr>
                             </w:pPr>
-                            <w:bookmarkStart w:id="26" w:name="_Toc512370096"/>
+                            <w:bookmarkStart w:id="25" w:name="_Toc512370096"/>
                             <w:r>
                               <w:t xml:space="preserve">Figure </w:t>
                             </w:r>
@@ -5741,7 +5779,7 @@
                             <w:r>
                               <w:t>.</w:t>
                             </w:r>
-                            <w:bookmarkEnd w:id="26"/>
+                            <w:bookmarkEnd w:id="25"/>
                           </w:p>
                         </w:txbxContent>
                       </wps:txbx>
@@ -5770,7 +5808,7 @@
                           <w:noProof/>
                         </w:rPr>
                       </w:pPr>
-                      <w:bookmarkStart w:id="27" w:name="_Toc512370096"/>
+                      <w:bookmarkStart w:id="26" w:name="_Toc512370096"/>
                       <w:r>
                         <w:t xml:space="preserve">Figure </w:t>
                       </w:r>
@@ -5846,7 +5884,7 @@
                       <w:r>
                         <w:t>.</w:t>
                       </w:r>
-                      <w:bookmarkEnd w:id="27"/>
+                      <w:bookmarkEnd w:id="26"/>
                     </w:p>
                   </w:txbxContent>
                 </v:textbox>
@@ -5924,11 +5962,11 @@
       <w:pPr>
         <w:pStyle w:val="Heading2"/>
       </w:pPr>
-      <w:bookmarkStart w:id="28" w:name="_Toc512370080"/>
+      <w:bookmarkStart w:id="27" w:name="_Toc512370080"/>
       <w:r>
         <w:t>Figure 3</w:t>
       </w:r>
-      <w:bookmarkEnd w:id="28"/>
+      <w:bookmarkEnd w:id="27"/>
     </w:p>
     <w:p/>
     <w:p>
@@ -5983,7 +6021,7 @@
                                 <w:noProof/>
                               </w:rPr>
                             </w:pPr>
-                            <w:bookmarkStart w:id="29" w:name="_Toc512370097"/>
+                            <w:bookmarkStart w:id="28" w:name="_Toc512370097"/>
                             <w:r>
                               <w:t xml:space="preserve">Figure </w:t>
                             </w:r>
@@ -6059,7 +6097,7 @@
                             <w:r>
                               <w:t>.</w:t>
                             </w:r>
-                            <w:bookmarkEnd w:id="29"/>
+                            <w:bookmarkEnd w:id="28"/>
                           </w:p>
                         </w:txbxContent>
                       </wps:txbx>
@@ -6088,7 +6126,7 @@
                           <w:noProof/>
                         </w:rPr>
                       </w:pPr>
-                      <w:bookmarkStart w:id="30" w:name="_Toc512370097"/>
+                      <w:bookmarkStart w:id="29" w:name="_Toc512370097"/>
                       <w:r>
                         <w:t xml:space="preserve">Figure </w:t>
                       </w:r>
@@ -6164,7 +6202,7 @@
                       <w:r>
                         <w:t>.</w:t>
                       </w:r>
-                      <w:bookmarkEnd w:id="30"/>
+                      <w:bookmarkEnd w:id="29"/>
                     </w:p>
                   </w:txbxContent>
                 </v:textbox>
@@ -6242,11 +6280,11 @@
       <w:pPr>
         <w:pStyle w:val="Heading2"/>
       </w:pPr>
-      <w:bookmarkStart w:id="31" w:name="_Toc512370081"/>
+      <w:bookmarkStart w:id="30" w:name="_Toc512370081"/>
       <w:r>
         <w:t>Table 5</w:t>
       </w:r>
-      <w:bookmarkEnd w:id="31"/>
+      <w:bookmarkEnd w:id="30"/>
     </w:p>
     <w:p/>
     <w:p>
@@ -6301,7 +6339,7 @@
                                 <w:noProof/>
                               </w:rPr>
                             </w:pPr>
-                            <w:bookmarkStart w:id="32" w:name="_Toc512370098"/>
+                            <w:bookmarkStart w:id="31" w:name="_Toc512370098"/>
                             <w:r>
                               <w:t xml:space="preserve">Figure </w:t>
                             </w:r>
@@ -6371,7 +6409,7 @@
                             <w:r>
                               <w:t>.</w:t>
                             </w:r>
-                            <w:bookmarkEnd w:id="32"/>
+                            <w:bookmarkEnd w:id="31"/>
                           </w:p>
                         </w:txbxContent>
                       </wps:txbx>
@@ -6400,7 +6438,7 @@
                           <w:noProof/>
                         </w:rPr>
                       </w:pPr>
-                      <w:bookmarkStart w:id="33" w:name="_Toc512370098"/>
+                      <w:bookmarkStart w:id="32" w:name="_Toc512370098"/>
                       <w:r>
                         <w:t xml:space="preserve">Figure </w:t>
                       </w:r>
@@ -6470,7 +6508,7 @@
                       <w:r>
                         <w:t>.</w:t>
                       </w:r>
-                      <w:bookmarkEnd w:id="33"/>
+                      <w:bookmarkEnd w:id="32"/>
                     </w:p>
                   </w:txbxContent>
                 </v:textbox>
@@ -6548,11 +6586,11 @@
       <w:pPr>
         <w:pStyle w:val="Heading2"/>
       </w:pPr>
-      <w:bookmarkStart w:id="34" w:name="_Toc512370082"/>
+      <w:bookmarkStart w:id="33" w:name="_Toc512370082"/>
       <w:r>
         <w:t>Table 6</w:t>
       </w:r>
-      <w:bookmarkEnd w:id="34"/>
+      <w:bookmarkEnd w:id="33"/>
     </w:p>
     <w:p/>
     <w:p>
@@ -6606,7 +6644,7 @@
                                 <w:noProof/>
                               </w:rPr>
                             </w:pPr>
-                            <w:bookmarkStart w:id="35" w:name="_Toc512370099"/>
+                            <w:bookmarkStart w:id="34" w:name="_Toc512370099"/>
                             <w:r>
                               <w:t xml:space="preserve">Figure </w:t>
                             </w:r>
@@ -6679,7 +6717,7 @@
                             <w:r>
                               <w:t>.</w:t>
                             </w:r>
-                            <w:bookmarkEnd w:id="35"/>
+                            <w:bookmarkEnd w:id="34"/>
                           </w:p>
                         </w:txbxContent>
                       </wps:txbx>
@@ -6708,7 +6746,7 @@
                           <w:noProof/>
                         </w:rPr>
                       </w:pPr>
-                      <w:bookmarkStart w:id="36" w:name="_Toc512370099"/>
+                      <w:bookmarkStart w:id="35" w:name="_Toc512370099"/>
                       <w:r>
                         <w:t xml:space="preserve">Figure </w:t>
                       </w:r>
@@ -6781,7 +6819,7 @@
                       <w:r>
                         <w:t>.</w:t>
                       </w:r>
-                      <w:bookmarkEnd w:id="36"/>
+                      <w:bookmarkEnd w:id="35"/>
                     </w:p>
                   </w:txbxContent>
                 </v:textbox>
@@ -6859,11 +6897,11 @@
       <w:pPr>
         <w:pStyle w:val="Heading2"/>
       </w:pPr>
-      <w:bookmarkStart w:id="37" w:name="_Toc512370083"/>
+      <w:bookmarkStart w:id="36" w:name="_Toc512370083"/>
       <w:r>
         <w:t>Figure 4</w:t>
       </w:r>
-      <w:bookmarkEnd w:id="37"/>
+      <w:bookmarkEnd w:id="36"/>
     </w:p>
     <w:p/>
     <w:p>
@@ -6918,7 +6956,7 @@
                                 <w:noProof/>
                               </w:rPr>
                             </w:pPr>
-                            <w:bookmarkStart w:id="38" w:name="_Toc512370100"/>
+                            <w:bookmarkStart w:id="37" w:name="_Toc512370100"/>
                             <w:r>
                               <w:t xml:space="preserve">Figure </w:t>
                             </w:r>
@@ -7010,7 +7048,7 @@
                             <w:r>
                               <w:t>.</w:t>
                             </w:r>
-                            <w:bookmarkEnd w:id="38"/>
+                            <w:bookmarkEnd w:id="37"/>
                           </w:p>
                         </w:txbxContent>
                       </wps:txbx>
@@ -7039,7 +7077,7 @@
                           <w:noProof/>
                         </w:rPr>
                       </w:pPr>
-                      <w:bookmarkStart w:id="39" w:name="_Toc512370100"/>
+                      <w:bookmarkStart w:id="38" w:name="_Toc512370100"/>
                       <w:r>
                         <w:t xml:space="preserve">Figure </w:t>
                       </w:r>
@@ -7131,7 +7169,7 @@
                       <w:r>
                         <w:t>.</w:t>
                       </w:r>
-                      <w:bookmarkEnd w:id="39"/>
+                      <w:bookmarkEnd w:id="38"/>
                     </w:p>
                   </w:txbxContent>
                 </v:textbox>
@@ -7209,11 +7247,11 @@
       <w:pPr>
         <w:pStyle w:val="Heading2"/>
       </w:pPr>
-      <w:bookmarkStart w:id="40" w:name="_Toc512370084"/>
+      <w:bookmarkStart w:id="39" w:name="_Toc512370084"/>
       <w:r>
         <w:t>Figure 5</w:t>
       </w:r>
-      <w:bookmarkEnd w:id="40"/>
+      <w:bookmarkEnd w:id="39"/>
     </w:p>
     <w:p/>
     <w:p>
@@ -7268,7 +7306,7 @@
                                 <w:noProof/>
                               </w:rPr>
                             </w:pPr>
-                            <w:bookmarkStart w:id="41" w:name="_Toc512370101"/>
+                            <w:bookmarkStart w:id="40" w:name="_Toc512370101"/>
                             <w:r>
                               <w:t xml:space="preserve">Figure </w:t>
                             </w:r>
@@ -7342,7 +7380,7 @@
                             <w:r>
                               <w:t>.</w:t>
                             </w:r>
-                            <w:bookmarkEnd w:id="41"/>
+                            <w:bookmarkEnd w:id="40"/>
                           </w:p>
                         </w:txbxContent>
                       </wps:txbx>
@@ -7371,7 +7409,7 @@
                           <w:noProof/>
                         </w:rPr>
                       </w:pPr>
-                      <w:bookmarkStart w:id="42" w:name="_Toc512370101"/>
+                      <w:bookmarkStart w:id="41" w:name="_Toc512370101"/>
                       <w:r>
                         <w:t xml:space="preserve">Figure </w:t>
                       </w:r>
@@ -7445,7 +7483,7 @@
                       <w:r>
                         <w:t>.</w:t>
                       </w:r>
-                      <w:bookmarkEnd w:id="42"/>
+                      <w:bookmarkEnd w:id="41"/>
                     </w:p>
                   </w:txbxContent>
                 </v:textbox>
@@ -7523,11 +7561,11 @@
       <w:pPr>
         <w:pStyle w:val="Heading2"/>
       </w:pPr>
-      <w:bookmarkStart w:id="43" w:name="_Toc512370085"/>
+      <w:bookmarkStart w:id="42" w:name="_Toc512370085"/>
       <w:r>
         <w:t>Figure 6</w:t>
       </w:r>
-      <w:bookmarkEnd w:id="43"/>
+      <w:bookmarkEnd w:id="42"/>
     </w:p>
     <w:p/>
     <w:p>
@@ -7582,7 +7620,7 @@
                                 <w:noProof/>
                               </w:rPr>
                             </w:pPr>
-                            <w:bookmarkStart w:id="44" w:name="_Toc512370102"/>
+                            <w:bookmarkStart w:id="43" w:name="_Toc512370102"/>
                             <w:r>
                               <w:t xml:space="preserve">Figure </w:t>
                             </w:r>
@@ -7656,7 +7694,7 @@
                             <w:r>
                               <w:t>.</w:t>
                             </w:r>
-                            <w:bookmarkEnd w:id="44"/>
+                            <w:bookmarkEnd w:id="43"/>
                           </w:p>
                         </w:txbxContent>
                       </wps:txbx>
@@ -7685,7 +7723,7 @@
                           <w:noProof/>
                         </w:rPr>
                       </w:pPr>
-                      <w:bookmarkStart w:id="45" w:name="_Toc512370102"/>
+                      <w:bookmarkStart w:id="44" w:name="_Toc512370102"/>
                       <w:r>
                         <w:t xml:space="preserve">Figure </w:t>
                       </w:r>
@@ -7759,7 +7797,7 @@
                       <w:r>
                         <w:t>.</w:t>
                       </w:r>
-                      <w:bookmarkEnd w:id="45"/>
+                      <w:bookmarkEnd w:id="44"/>
                     </w:p>
                   </w:txbxContent>
                 </v:textbox>
@@ -7837,11 +7875,11 @@
       <w:pPr>
         <w:pStyle w:val="Heading2"/>
       </w:pPr>
-      <w:bookmarkStart w:id="46" w:name="_Toc512370086"/>
+      <w:bookmarkStart w:id="45" w:name="_Toc512370086"/>
       <w:r>
         <w:t>Figure 7</w:t>
       </w:r>
-      <w:bookmarkEnd w:id="46"/>
+      <w:bookmarkEnd w:id="45"/>
     </w:p>
     <w:p/>
     <w:p>
@@ -7896,7 +7934,7 @@
                                 <w:noProof/>
                               </w:rPr>
                             </w:pPr>
-                            <w:bookmarkStart w:id="47" w:name="_Toc512370103"/>
+                            <w:bookmarkStart w:id="46" w:name="_Toc512370103"/>
                             <w:r>
                               <w:t xml:space="preserve">Figure </w:t>
                             </w:r>
@@ -7972,7 +8010,7 @@
                             <w:r>
                               <w:t>.</w:t>
                             </w:r>
-                            <w:bookmarkEnd w:id="47"/>
+                            <w:bookmarkEnd w:id="46"/>
                           </w:p>
                         </w:txbxContent>
                       </wps:txbx>
@@ -8001,7 +8039,7 @@
                           <w:noProof/>
                         </w:rPr>
                       </w:pPr>
-                      <w:bookmarkStart w:id="48" w:name="_Toc512370103"/>
+                      <w:bookmarkStart w:id="47" w:name="_Toc512370103"/>
                       <w:r>
                         <w:t xml:space="preserve">Figure </w:t>
                       </w:r>
@@ -8077,7 +8115,7 @@
                       <w:r>
                         <w:t>.</w:t>
                       </w:r>
-                      <w:bookmarkEnd w:id="48"/>
+                      <w:bookmarkEnd w:id="47"/>
                     </w:p>
                   </w:txbxContent>
                 </v:textbox>
@@ -8159,14 +8197,25 @@
           <w:numId w:val="6"/>
         </w:numPr>
       </w:pPr>
-      <w:bookmarkStart w:id="49" w:name="_Toc512370087"/>
+      <w:bookmarkStart w:id="48" w:name="_Toc512370087"/>
       <w:r>
         <w:t>Discussion</w:t>
       </w:r>
+      <w:bookmarkEnd w:id="48"/>
+    </w:p>
+    <w:p/>
+    <w:p>
+      <w:r>
+        <w:t>The main strengths of the discussion/conclusion is, that it performs quite an in depth recap on what has already been read before moving onto concluding the results of the paper. Also, towards the bottom of the discussion it is mentioned that this research is compliant with additional research conducted by the European Association of Nuclear Medicine, having research which falls in line with something performed by such a large official body provides legitimacy to this research.</w:t>
+      </w:r>
+    </w:p>
+    <w:p>
+      <w:r>
+        <w:t>However, one weakness with this section is, the fact that as with other sections in this paper first person language is used throughout the discussion section. Additionally, it is mentioned in this section that 20% of computation time spent on this solution is used solely on the new addition which has been researched, it is never mentioned how this figure is calculated. Also, in the conclusion section it is determined that this solution is “good” but never describes what is meant by this term or really how this conclusion has been reached, this could be solved by tying this conclusion back into what was written in the discussion section. Finally, as mentioned in the abstract, there is no hypothesis to be confirmed or rejected.</w:t>
+      </w:r>
+      <w:bookmarkStart w:id="49" w:name="_GoBack"/>
       <w:bookmarkEnd w:id="49"/>
     </w:p>
-    <w:p/>
-    <w:p/>
     <w:p/>
     <w:p>
       <w:pPr>
@@ -8183,7 +8232,43 @@
       <w:bookmarkEnd w:id="50"/>
     </w:p>
     <w:p/>
-    <w:p/>
+    <w:p>
+      <w:r>
+        <w:t xml:space="preserve">The main strength </w:t>
+      </w:r>
+      <w:r>
+        <w:t>of the references is, that there are quite a lot of references which have been used thoroughly though out the paper.</w:t>
+      </w:r>
+    </w:p>
+    <w:p>
+      <w:r>
+        <w:t xml:space="preserve">The main weakness is, that a lot of the references are quite old, at one point the paper references that a piece of research is cutting edge or state of the art and then backs this up with a reference from 1999 which at this point is nearly 20 years ago. Another weakness is that a lot of the references are from the same people, for instance S.G. Chang, D.L. </w:t>
+      </w:r>
+      <w:proofErr w:type="spellStart"/>
+      <w:r>
+        <w:t>Donoho</w:t>
+      </w:r>
+      <w:proofErr w:type="spellEnd"/>
+      <w:r>
+        <w:t xml:space="preserve">, S.G </w:t>
+      </w:r>
+      <w:proofErr w:type="spellStart"/>
+      <w:r>
+        <w:t>Mallat</w:t>
+      </w:r>
+      <w:proofErr w:type="spellEnd"/>
+      <w:r>
+        <w:t xml:space="preserve"> and F.E </w:t>
+      </w:r>
+      <w:proofErr w:type="spellStart"/>
+      <w:r>
+        <w:t>Turkheimer</w:t>
+      </w:r>
+      <w:proofErr w:type="spellEnd"/>
+      <w:r>
+        <w:t xml:space="preserve"> all appears twice.</w:t>
+      </w:r>
+    </w:p>
     <w:p/>
     <w:p>
       <w:pPr>
@@ -8386,7 +8471,7 @@
           <w:rPr>
             <w:noProof/>
           </w:rPr>
-          <w:t>7</w:t>
+          <w:t>21</w:t>
         </w:r>
         <w:r>
           <w:rPr>
@@ -12072,7 +12157,7 @@
 </file>
 
 <file path=customXml/itemProps4.xml><?xml version="1.0" encoding="utf-8"?>
-<ds:datastoreItem xmlns:ds="http://schemas.openxmlformats.org/officeDocument/2006/customXml" ds:itemID="{2B4DD852-3D7E-4D0D-A8D7-B6074B103E06}">
+<ds:datastoreItem xmlns:ds="http://schemas.openxmlformats.org/officeDocument/2006/customXml" ds:itemID="{794E8403-90DB-450F-98DE-2E956C769C0B}">
   <ds:schemaRefs>
     <ds:schemaRef ds:uri="http://schemas.openxmlformats.org/officeDocument/2006/bibliography"/>
   </ds:schemaRefs>

</xml_diff>

<commit_message>
only results and conclusion left
</commit_message>
<xml_diff>
--- a/Report/Critical Analysis – Denoising of PET Images by Context Modelling Using Local Neighbourhood Correlation.docx
+++ b/Report/Critical Analysis – Denoising of PET Images by Context Modelling Using Local Neighbourhood Correlation.docx
@@ -336,7 +336,7 @@
       <w:r>
         <w:fldChar w:fldCharType="separate"/>
       </w:r>
-      <w:hyperlink w:anchor="_Toc512370065" w:history="1">
+      <w:hyperlink w:anchor="_Toc512388768" w:history="1">
         <w:r>
           <w:rPr>
             <w:rStyle w:val="Hyperlink"/>
@@ -378,7 +378,7 @@
             <w:noProof/>
             <w:webHidden/>
           </w:rPr>
-          <w:instrText xml:space="preserve"> PAGEREF _Toc512370065 \h </w:instrText>
+          <w:instrText xml:space="preserve"> PAGEREF _Toc512388768 \h </w:instrText>
         </w:r>
         <w:r>
           <w:rPr>
@@ -421,7 +421,7 @@
           <w:lang w:eastAsia="zh-CN"/>
         </w:rPr>
       </w:pPr>
-      <w:hyperlink w:anchor="_Toc512370066" w:history="1">
+      <w:hyperlink w:anchor="_Toc512388769" w:history="1">
         <w:r>
           <w:rPr>
             <w:rStyle w:val="Hyperlink"/>
@@ -442,7 +442,7 @@
             <w:rStyle w:val="Hyperlink"/>
             <w:noProof/>
           </w:rPr>
-          <w:t>Criticism</w:t>
+          <w:t>Critical Analysis</w:t>
         </w:r>
         <w:r>
           <w:rPr>
@@ -463,7 +463,7 @@
             <w:noProof/>
             <w:webHidden/>
           </w:rPr>
-          <w:instrText xml:space="preserve"> PAGEREF _Toc512370066 \h </w:instrText>
+          <w:instrText xml:space="preserve"> PAGEREF _Toc512388769 \h </w:instrText>
         </w:r>
         <w:r>
           <w:rPr>
@@ -507,7 +507,7 @@
           <w:lang w:eastAsia="zh-CN"/>
         </w:rPr>
       </w:pPr>
-      <w:hyperlink w:anchor="_Toc512370067" w:history="1">
+      <w:hyperlink w:anchor="_Toc512388770" w:history="1">
         <w:r>
           <w:rPr>
             <w:rStyle w:val="Hyperlink"/>
@@ -549,7 +549,7 @@
             <w:noProof/>
             <w:webHidden/>
           </w:rPr>
-          <w:instrText xml:space="preserve"> PAGEREF _Toc512370067 \h </w:instrText>
+          <w:instrText xml:space="preserve"> PAGEREF _Toc512388770 \h </w:instrText>
         </w:r>
         <w:r>
           <w:rPr>
@@ -593,7 +593,7 @@
           <w:lang w:eastAsia="zh-CN"/>
         </w:rPr>
       </w:pPr>
-      <w:hyperlink w:anchor="_Toc512370068" w:history="1">
+      <w:hyperlink w:anchor="_Toc512388771" w:history="1">
         <w:r>
           <w:rPr>
             <w:rStyle w:val="Hyperlink"/>
@@ -635,7 +635,7 @@
             <w:noProof/>
             <w:webHidden/>
           </w:rPr>
-          <w:instrText xml:space="preserve"> PAGEREF _Toc512370068 \h </w:instrText>
+          <w:instrText xml:space="preserve"> PAGEREF _Toc512388771 \h </w:instrText>
         </w:r>
         <w:r>
           <w:rPr>
@@ -679,7 +679,7 @@
           <w:lang w:eastAsia="zh-CN"/>
         </w:rPr>
       </w:pPr>
-      <w:hyperlink w:anchor="_Toc512370069" w:history="1">
+      <w:hyperlink w:anchor="_Toc512388772" w:history="1">
         <w:r>
           <w:rPr>
             <w:rStyle w:val="Hyperlink"/>
@@ -721,7 +721,7 @@
             <w:noProof/>
             <w:webHidden/>
           </w:rPr>
-          <w:instrText xml:space="preserve"> PAGEREF _Toc512370069 \h </w:instrText>
+          <w:instrText xml:space="preserve"> PAGEREF _Toc512388772 \h </w:instrText>
         </w:r>
         <w:r>
           <w:rPr>
@@ -765,7 +765,7 @@
           <w:lang w:eastAsia="zh-CN"/>
         </w:rPr>
       </w:pPr>
-      <w:hyperlink w:anchor="_Toc512370070" w:history="1">
+      <w:hyperlink w:anchor="_Toc512388773" w:history="1">
         <w:r>
           <w:rPr>
             <w:rStyle w:val="Hyperlink"/>
@@ -807,7 +807,7 @@
             <w:noProof/>
             <w:webHidden/>
           </w:rPr>
-          <w:instrText xml:space="preserve"> PAGEREF _Toc512370070 \h </w:instrText>
+          <w:instrText xml:space="preserve"> PAGEREF _Toc512388773 \h </w:instrText>
         </w:r>
         <w:r>
           <w:rPr>
@@ -827,7 +827,7 @@
             <w:noProof/>
             <w:webHidden/>
           </w:rPr>
-          <w:t>5</w:t>
+          <w:t>6</w:t>
         </w:r>
         <w:r>
           <w:rPr>
@@ -851,7 +851,7 @@
           <w:lang w:eastAsia="zh-CN"/>
         </w:rPr>
       </w:pPr>
-      <w:hyperlink w:anchor="_Toc512370071" w:history="1">
+      <w:hyperlink w:anchor="_Toc512388774" w:history="1">
         <w:r>
           <w:rPr>
             <w:rStyle w:val="Hyperlink"/>
@@ -893,7 +893,7 @@
             <w:noProof/>
             <w:webHidden/>
           </w:rPr>
-          <w:instrText xml:space="preserve"> PAGEREF _Toc512370071 \h </w:instrText>
+          <w:instrText xml:space="preserve"> PAGEREF _Toc512388774 \h </w:instrText>
         </w:r>
         <w:r>
           <w:rPr>
@@ -913,7 +913,7 @@
             <w:noProof/>
             <w:webHidden/>
           </w:rPr>
-          <w:t>5</w:t>
+          <w:t>6</w:t>
         </w:r>
         <w:r>
           <w:rPr>
@@ -937,7 +937,7 @@
           <w:lang w:eastAsia="zh-CN"/>
         </w:rPr>
       </w:pPr>
-      <w:hyperlink w:anchor="_Toc512370072" w:history="1">
+      <w:hyperlink w:anchor="_Toc512388775" w:history="1">
         <w:r>
           <w:rPr>
             <w:rStyle w:val="Hyperlink"/>
@@ -979,7 +979,7 @@
             <w:noProof/>
             <w:webHidden/>
           </w:rPr>
-          <w:instrText xml:space="preserve"> PAGEREF _Toc512370072 \h </w:instrText>
+          <w:instrText xml:space="preserve"> PAGEREF _Toc512388775 \h </w:instrText>
         </w:r>
         <w:r>
           <w:rPr>
@@ -999,7 +999,7 @@
             <w:noProof/>
             <w:webHidden/>
           </w:rPr>
-          <w:t>5</w:t>
+          <w:t>6</w:t>
         </w:r>
         <w:r>
           <w:rPr>
@@ -1023,7 +1023,7 @@
           <w:lang w:eastAsia="zh-CN"/>
         </w:rPr>
       </w:pPr>
-      <w:hyperlink w:anchor="_Toc512370073" w:history="1">
+      <w:hyperlink w:anchor="_Toc512388776" w:history="1">
         <w:r>
           <w:rPr>
             <w:rStyle w:val="Hyperlink"/>
@@ -1065,7 +1065,7 @@
             <w:noProof/>
             <w:webHidden/>
           </w:rPr>
-          <w:instrText xml:space="preserve"> PAGEREF _Toc512370073 \h </w:instrText>
+          <w:instrText xml:space="preserve"> PAGEREF _Toc512388776 \h </w:instrText>
         </w:r>
         <w:r>
           <w:rPr>
@@ -1085,7 +1085,7 @@
             <w:noProof/>
             <w:webHidden/>
           </w:rPr>
-          <w:t>5</w:t>
+          <w:t>6</w:t>
         </w:r>
         <w:r>
           <w:rPr>
@@ -1109,7 +1109,7 @@
           <w:lang w:eastAsia="zh-CN"/>
         </w:rPr>
       </w:pPr>
-      <w:hyperlink w:anchor="_Toc512370074" w:history="1">
+      <w:hyperlink w:anchor="_Toc512388777" w:history="1">
         <w:r>
           <w:rPr>
             <w:rStyle w:val="Hyperlink"/>
@@ -1151,7 +1151,7 @@
             <w:noProof/>
             <w:webHidden/>
           </w:rPr>
-          <w:instrText xml:space="preserve"> PAGEREF _Toc512370074 \h </w:instrText>
+          <w:instrText xml:space="preserve"> PAGEREF _Toc512388777 \h </w:instrText>
         </w:r>
         <w:r>
           <w:rPr>
@@ -1171,7 +1171,7 @@
             <w:noProof/>
             <w:webHidden/>
           </w:rPr>
-          <w:t>6</w:t>
+          <w:t>7</w:t>
         </w:r>
         <w:r>
           <w:rPr>
@@ -1195,7 +1195,7 @@
           <w:lang w:eastAsia="zh-CN"/>
         </w:rPr>
       </w:pPr>
-      <w:hyperlink w:anchor="_Toc512370075" w:history="1">
+      <w:hyperlink w:anchor="_Toc512388778" w:history="1">
         <w:r>
           <w:rPr>
             <w:rStyle w:val="Hyperlink"/>
@@ -1237,7 +1237,7 @@
             <w:noProof/>
             <w:webHidden/>
           </w:rPr>
-          <w:instrText xml:space="preserve"> PAGEREF _Toc512370075 \h </w:instrText>
+          <w:instrText xml:space="preserve"> PAGEREF _Toc512388778 \h </w:instrText>
         </w:r>
         <w:r>
           <w:rPr>
@@ -1257,7 +1257,7 @@
             <w:noProof/>
             <w:webHidden/>
           </w:rPr>
-          <w:t>6</w:t>
+          <w:t>7</w:t>
         </w:r>
         <w:r>
           <w:rPr>
@@ -1281,7 +1281,7 @@
           <w:lang w:eastAsia="zh-CN"/>
         </w:rPr>
       </w:pPr>
-      <w:hyperlink w:anchor="_Toc512370076" w:history="1">
+      <w:hyperlink w:anchor="_Toc512388779" w:history="1">
         <w:r>
           <w:rPr>
             <w:rStyle w:val="Hyperlink"/>
@@ -1323,7 +1323,7 @@
             <w:noProof/>
             <w:webHidden/>
           </w:rPr>
-          <w:instrText xml:space="preserve"> PAGEREF _Toc512370076 \h </w:instrText>
+          <w:instrText xml:space="preserve"> PAGEREF _Toc512388779 \h </w:instrText>
         </w:r>
         <w:r>
           <w:rPr>
@@ -1343,7 +1343,7 @@
             <w:noProof/>
             <w:webHidden/>
           </w:rPr>
-          <w:t>7</w:t>
+          <w:t>8</w:t>
         </w:r>
         <w:r>
           <w:rPr>
@@ -1367,7 +1367,7 @@
           <w:lang w:eastAsia="zh-CN"/>
         </w:rPr>
       </w:pPr>
-      <w:hyperlink w:anchor="_Toc512370077" w:history="1">
+      <w:hyperlink w:anchor="_Toc512388780" w:history="1">
         <w:r>
           <w:rPr>
             <w:rStyle w:val="Hyperlink"/>
@@ -1409,7 +1409,7 @@
             <w:noProof/>
             <w:webHidden/>
           </w:rPr>
-          <w:instrText xml:space="preserve"> PAGEREF _Toc512370077 \h </w:instrText>
+          <w:instrText xml:space="preserve"> PAGEREF _Toc512388780 \h </w:instrText>
         </w:r>
         <w:r>
           <w:rPr>
@@ -1429,7 +1429,7 @@
             <w:noProof/>
             <w:webHidden/>
           </w:rPr>
-          <w:t>7</w:t>
+          <w:t>8</w:t>
         </w:r>
         <w:r>
           <w:rPr>
@@ -1453,7 +1453,7 @@
           <w:lang w:eastAsia="zh-CN"/>
         </w:rPr>
       </w:pPr>
-      <w:hyperlink w:anchor="_Toc512370078" w:history="1">
+      <w:hyperlink w:anchor="_Toc512388781" w:history="1">
         <w:r>
           <w:rPr>
             <w:rStyle w:val="Hyperlink"/>
@@ -1495,7 +1495,7 @@
             <w:noProof/>
             <w:webHidden/>
           </w:rPr>
-          <w:instrText xml:space="preserve"> PAGEREF _Toc512370078 \h </w:instrText>
+          <w:instrText xml:space="preserve"> PAGEREF _Toc512388781 \h </w:instrText>
         </w:r>
         <w:r>
           <w:rPr>
@@ -1515,7 +1515,7 @@
             <w:noProof/>
             <w:webHidden/>
           </w:rPr>
-          <w:t>8</w:t>
+          <w:t>9</w:t>
         </w:r>
         <w:r>
           <w:rPr>
@@ -1539,7 +1539,7 @@
           <w:lang w:eastAsia="zh-CN"/>
         </w:rPr>
       </w:pPr>
-      <w:hyperlink w:anchor="_Toc512370079" w:history="1">
+      <w:hyperlink w:anchor="_Toc512388782" w:history="1">
         <w:r>
           <w:rPr>
             <w:rStyle w:val="Hyperlink"/>
@@ -1581,7 +1581,7 @@
             <w:noProof/>
             <w:webHidden/>
           </w:rPr>
-          <w:instrText xml:space="preserve"> PAGEREF _Toc512370079 \h </w:instrText>
+          <w:instrText xml:space="preserve"> PAGEREF _Toc512388782 \h </w:instrText>
         </w:r>
         <w:r>
           <w:rPr>
@@ -1601,7 +1601,7 @@
             <w:noProof/>
             <w:webHidden/>
           </w:rPr>
-          <w:t>9</w:t>
+          <w:t>10</w:t>
         </w:r>
         <w:r>
           <w:rPr>
@@ -1625,7 +1625,7 @@
           <w:lang w:eastAsia="zh-CN"/>
         </w:rPr>
       </w:pPr>
-      <w:hyperlink w:anchor="_Toc512370080" w:history="1">
+      <w:hyperlink w:anchor="_Toc512388783" w:history="1">
         <w:r>
           <w:rPr>
             <w:rStyle w:val="Hyperlink"/>
@@ -1667,7 +1667,7 @@
             <w:noProof/>
             <w:webHidden/>
           </w:rPr>
-          <w:instrText xml:space="preserve"> PAGEREF _Toc512370080 \h </w:instrText>
+          <w:instrText xml:space="preserve"> PAGEREF _Toc512388783 \h </w:instrText>
         </w:r>
         <w:r>
           <w:rPr>
@@ -1687,7 +1687,7 @@
             <w:noProof/>
             <w:webHidden/>
           </w:rPr>
-          <w:t>10</w:t>
+          <w:t>11</w:t>
         </w:r>
         <w:r>
           <w:rPr>
@@ -1711,7 +1711,7 @@
           <w:lang w:eastAsia="zh-CN"/>
         </w:rPr>
       </w:pPr>
-      <w:hyperlink w:anchor="_Toc512370081" w:history="1">
+      <w:hyperlink w:anchor="_Toc512388784" w:history="1">
         <w:r>
           <w:rPr>
             <w:rStyle w:val="Hyperlink"/>
@@ -1753,7 +1753,7 @@
             <w:noProof/>
             <w:webHidden/>
           </w:rPr>
-          <w:instrText xml:space="preserve"> PAGEREF _Toc512370081 \h </w:instrText>
+          <w:instrText xml:space="preserve"> PAGEREF _Toc512388784 \h </w:instrText>
         </w:r>
         <w:r>
           <w:rPr>
@@ -1773,7 +1773,7 @@
             <w:noProof/>
             <w:webHidden/>
           </w:rPr>
-          <w:t>11</w:t>
+          <w:t>12</w:t>
         </w:r>
         <w:r>
           <w:rPr>
@@ -1797,7 +1797,7 @@
           <w:lang w:eastAsia="zh-CN"/>
         </w:rPr>
       </w:pPr>
-      <w:hyperlink w:anchor="_Toc512370082" w:history="1">
+      <w:hyperlink w:anchor="_Toc512388785" w:history="1">
         <w:r>
           <w:rPr>
             <w:rStyle w:val="Hyperlink"/>
@@ -1839,7 +1839,7 @@
             <w:noProof/>
             <w:webHidden/>
           </w:rPr>
-          <w:instrText xml:space="preserve"> PAGEREF _Toc512370082 \h </w:instrText>
+          <w:instrText xml:space="preserve"> PAGEREF _Toc512388785 \h </w:instrText>
         </w:r>
         <w:r>
           <w:rPr>
@@ -1859,7 +1859,7 @@
             <w:noProof/>
             <w:webHidden/>
           </w:rPr>
-          <w:t>12</w:t>
+          <w:t>13</w:t>
         </w:r>
         <w:r>
           <w:rPr>
@@ -1883,7 +1883,7 @@
           <w:lang w:eastAsia="zh-CN"/>
         </w:rPr>
       </w:pPr>
-      <w:hyperlink w:anchor="_Toc512370083" w:history="1">
+      <w:hyperlink w:anchor="_Toc512388786" w:history="1">
         <w:r>
           <w:rPr>
             <w:rStyle w:val="Hyperlink"/>
@@ -1925,7 +1925,7 @@
             <w:noProof/>
             <w:webHidden/>
           </w:rPr>
-          <w:instrText xml:space="preserve"> PAGEREF _Toc512370083 \h </w:instrText>
+          <w:instrText xml:space="preserve"> PAGEREF _Toc512388786 \h </w:instrText>
         </w:r>
         <w:r>
           <w:rPr>
@@ -1945,7 +1945,7 @@
             <w:noProof/>
             <w:webHidden/>
           </w:rPr>
-          <w:t>12</w:t>
+          <w:t>13</w:t>
         </w:r>
         <w:r>
           <w:rPr>
@@ -1969,7 +1969,7 @@
           <w:lang w:eastAsia="zh-CN"/>
         </w:rPr>
       </w:pPr>
-      <w:hyperlink w:anchor="_Toc512370084" w:history="1">
+      <w:hyperlink w:anchor="_Toc512388787" w:history="1">
         <w:r>
           <w:rPr>
             <w:rStyle w:val="Hyperlink"/>
@@ -2011,7 +2011,7 @@
             <w:noProof/>
             <w:webHidden/>
           </w:rPr>
-          <w:instrText xml:space="preserve"> PAGEREF _Toc512370084 \h </w:instrText>
+          <w:instrText xml:space="preserve"> PAGEREF _Toc512388787 \h </w:instrText>
         </w:r>
         <w:r>
           <w:rPr>
@@ -2031,7 +2031,7 @@
             <w:noProof/>
             <w:webHidden/>
           </w:rPr>
-          <w:t>13</w:t>
+          <w:t>14</w:t>
         </w:r>
         <w:r>
           <w:rPr>
@@ -2055,7 +2055,7 @@
           <w:lang w:eastAsia="zh-CN"/>
         </w:rPr>
       </w:pPr>
-      <w:hyperlink w:anchor="_Toc512370085" w:history="1">
+      <w:hyperlink w:anchor="_Toc512388788" w:history="1">
         <w:r>
           <w:rPr>
             <w:rStyle w:val="Hyperlink"/>
@@ -2097,7 +2097,7 @@
             <w:noProof/>
             <w:webHidden/>
           </w:rPr>
-          <w:instrText xml:space="preserve"> PAGEREF _Toc512370085 \h </w:instrText>
+          <w:instrText xml:space="preserve"> PAGEREF _Toc512388788 \h </w:instrText>
         </w:r>
         <w:r>
           <w:rPr>
@@ -2117,7 +2117,7 @@
             <w:noProof/>
             <w:webHidden/>
           </w:rPr>
-          <w:t>14</w:t>
+          <w:t>15</w:t>
         </w:r>
         <w:r>
           <w:rPr>
@@ -2141,7 +2141,7 @@
           <w:lang w:eastAsia="zh-CN"/>
         </w:rPr>
       </w:pPr>
-      <w:hyperlink w:anchor="_Toc512370086" w:history="1">
+      <w:hyperlink w:anchor="_Toc512388789" w:history="1">
         <w:r>
           <w:rPr>
             <w:rStyle w:val="Hyperlink"/>
@@ -2183,7 +2183,7 @@
             <w:noProof/>
             <w:webHidden/>
           </w:rPr>
-          <w:instrText xml:space="preserve"> PAGEREF _Toc512370086 \h </w:instrText>
+          <w:instrText xml:space="preserve"> PAGEREF _Toc512388789 \h </w:instrText>
         </w:r>
         <w:r>
           <w:rPr>
@@ -2203,7 +2203,7 @@
             <w:noProof/>
             <w:webHidden/>
           </w:rPr>
-          <w:t>15</w:t>
+          <w:t>16</w:t>
         </w:r>
         <w:r>
           <w:rPr>
@@ -2227,7 +2227,7 @@
           <w:lang w:eastAsia="zh-CN"/>
         </w:rPr>
       </w:pPr>
-      <w:hyperlink w:anchor="_Toc512370087" w:history="1">
+      <w:hyperlink w:anchor="_Toc512388790" w:history="1">
         <w:r>
           <w:rPr>
             <w:rStyle w:val="Hyperlink"/>
@@ -2269,7 +2269,7 @@
             <w:noProof/>
             <w:webHidden/>
           </w:rPr>
-          <w:instrText xml:space="preserve"> PAGEREF _Toc512370087 \h </w:instrText>
+          <w:instrText xml:space="preserve"> PAGEREF _Toc512388790 \h </w:instrText>
         </w:r>
         <w:r>
           <w:rPr>
@@ -2289,7 +2289,7 @@
             <w:noProof/>
             <w:webHidden/>
           </w:rPr>
-          <w:t>16</w:t>
+          <w:t>17</w:t>
         </w:r>
         <w:r>
           <w:rPr>
@@ -2313,7 +2313,7 @@
           <w:lang w:eastAsia="zh-CN"/>
         </w:rPr>
       </w:pPr>
-      <w:hyperlink w:anchor="_Toc512370088" w:history="1">
+      <w:hyperlink w:anchor="_Toc512388791" w:history="1">
         <w:r>
           <w:rPr>
             <w:rStyle w:val="Hyperlink"/>
@@ -2355,7 +2355,7 @@
             <w:noProof/>
             <w:webHidden/>
           </w:rPr>
-          <w:instrText xml:space="preserve"> PAGEREF _Toc512370088 \h </w:instrText>
+          <w:instrText xml:space="preserve"> PAGEREF _Toc512388791 \h </w:instrText>
         </w:r>
         <w:r>
           <w:rPr>
@@ -2375,7 +2375,7 @@
             <w:noProof/>
             <w:webHidden/>
           </w:rPr>
-          <w:t>16</w:t>
+          <w:t>18</w:t>
         </w:r>
         <w:r>
           <w:rPr>
@@ -2398,7 +2398,7 @@
           <w:lang w:eastAsia="zh-CN"/>
         </w:rPr>
       </w:pPr>
-      <w:hyperlink w:anchor="_Toc512370089" w:history="1">
+      <w:hyperlink w:anchor="_Toc512388792" w:history="1">
         <w:r>
           <w:rPr>
             <w:rStyle w:val="Hyperlink"/>
@@ -2440,7 +2440,7 @@
             <w:noProof/>
             <w:webHidden/>
           </w:rPr>
-          <w:instrText xml:space="preserve"> PAGEREF _Toc512370089 \h </w:instrText>
+          <w:instrText xml:space="preserve"> PAGEREF _Toc512388792 \h </w:instrText>
         </w:r>
         <w:r>
           <w:rPr>
@@ -2460,7 +2460,7 @@
             <w:noProof/>
             <w:webHidden/>
           </w:rPr>
-          <w:t>17</w:t>
+          <w:t>19</w:t>
         </w:r>
         <w:r>
           <w:rPr>
@@ -2480,7 +2480,7 @@
           <w:lang w:eastAsia="zh-CN"/>
         </w:rPr>
       </w:pPr>
-      <w:hyperlink w:anchor="_Toc512370090" w:history="1">
+      <w:hyperlink w:anchor="_Toc512388793" w:history="1">
         <w:r>
           <w:rPr>
             <w:rStyle w:val="Hyperlink"/>
@@ -2507,7 +2507,7 @@
             <w:noProof/>
             <w:webHidden/>
           </w:rPr>
-          <w:instrText xml:space="preserve"> PAGEREF _Toc512370090 \h </w:instrText>
+          <w:instrText xml:space="preserve"> PAGEREF _Toc512388793 \h </w:instrText>
         </w:r>
         <w:r>
           <w:rPr>
@@ -2527,7 +2527,7 @@
             <w:noProof/>
             <w:webHidden/>
           </w:rPr>
-          <w:t>18</w:t>
+          <w:t>20</w:t>
         </w:r>
         <w:r>
           <w:rPr>
@@ -2604,7 +2604,7 @@
       <w:r>
         <w:fldChar w:fldCharType="separate"/>
       </w:r>
-      <w:hyperlink r:id="rId14" w:anchor="_Toc512370091" w:history="1">
+      <w:hyperlink r:id="rId14" w:anchor="_Toc512388794" w:history="1">
         <w:r>
           <w:rPr>
             <w:rStyle w:val="Hyperlink"/>
@@ -2631,7 +2631,7 @@
             <w:noProof/>
             <w:webHidden/>
           </w:rPr>
-          <w:instrText xml:space="preserve"> PAGEREF _Toc512370091 \h </w:instrText>
+          <w:instrText xml:space="preserve"> PAGEREF _Toc512388794 \h </w:instrText>
         </w:r>
         <w:r>
           <w:rPr>
@@ -2651,7 +2651,7 @@
             <w:noProof/>
             <w:webHidden/>
           </w:rPr>
-          <w:t>6</w:t>
+          <w:t>7</w:t>
         </w:r>
         <w:r>
           <w:rPr>
@@ -2674,7 +2674,7 @@
           <w:lang w:eastAsia="zh-CN"/>
         </w:rPr>
       </w:pPr>
-      <w:hyperlink r:id="rId15" w:anchor="_Toc512370092" w:history="1">
+      <w:hyperlink r:id="rId15" w:anchor="_Toc512388795" w:history="1">
         <w:r>
           <w:rPr>
             <w:rStyle w:val="Hyperlink"/>
@@ -2701,7 +2701,7 @@
             <w:noProof/>
             <w:webHidden/>
           </w:rPr>
-          <w:instrText xml:space="preserve"> PAGEREF _Toc512370092 \h </w:instrText>
+          <w:instrText xml:space="preserve"> PAGEREF _Toc512388795 \h </w:instrText>
         </w:r>
         <w:r>
           <w:rPr>
@@ -2721,7 +2721,7 @@
             <w:noProof/>
             <w:webHidden/>
           </w:rPr>
-          <w:t>6</w:t>
+          <w:t>7</w:t>
         </w:r>
         <w:r>
           <w:rPr>
@@ -2744,7 +2744,7 @@
           <w:lang w:eastAsia="zh-CN"/>
         </w:rPr>
       </w:pPr>
-      <w:hyperlink r:id="rId16" w:anchor="_Toc512370093" w:history="1">
+      <w:hyperlink r:id="rId16" w:anchor="_Toc512388796" w:history="1">
         <w:r>
           <w:rPr>
             <w:rStyle w:val="Hyperlink"/>
@@ -2771,7 +2771,7 @@
             <w:noProof/>
             <w:webHidden/>
           </w:rPr>
-          <w:instrText xml:space="preserve"> PAGEREF _Toc512370093 \h </w:instrText>
+          <w:instrText xml:space="preserve"> PAGEREF _Toc512388796 \h </w:instrText>
         </w:r>
         <w:r>
           <w:rPr>
@@ -2791,7 +2791,7 @@
             <w:noProof/>
             <w:webHidden/>
           </w:rPr>
-          <w:t>7</w:t>
+          <w:t>8</w:t>
         </w:r>
         <w:r>
           <w:rPr>
@@ -2814,7 +2814,7 @@
           <w:lang w:eastAsia="zh-CN"/>
         </w:rPr>
       </w:pPr>
-      <w:hyperlink r:id="rId17" w:anchor="_Toc512370094" w:history="1">
+      <w:hyperlink r:id="rId17" w:anchor="_Toc512388797" w:history="1">
         <w:r>
           <w:rPr>
             <w:rStyle w:val="Hyperlink"/>
@@ -2841,7 +2841,7 @@
             <w:noProof/>
             <w:webHidden/>
           </w:rPr>
-          <w:instrText xml:space="preserve"> PAGEREF _Toc512370094 \h </w:instrText>
+          <w:instrText xml:space="preserve"> PAGEREF _Toc512388797 \h </w:instrText>
         </w:r>
         <w:r>
           <w:rPr>
@@ -2861,7 +2861,7 @@
             <w:noProof/>
             <w:webHidden/>
           </w:rPr>
-          <w:t>8</w:t>
+          <w:t>9</w:t>
         </w:r>
         <w:r>
           <w:rPr>
@@ -2884,7 +2884,7 @@
           <w:lang w:eastAsia="zh-CN"/>
         </w:rPr>
       </w:pPr>
-      <w:hyperlink r:id="rId18" w:anchor="_Toc512370095" w:history="1">
+      <w:hyperlink r:id="rId18" w:anchor="_Toc512388798" w:history="1">
         <w:r>
           <w:rPr>
             <w:rStyle w:val="Hyperlink"/>
@@ -2911,7 +2911,7 @@
             <w:noProof/>
             <w:webHidden/>
           </w:rPr>
-          <w:instrText xml:space="preserve"> PAGEREF _Toc512370095 \h </w:instrText>
+          <w:instrText xml:space="preserve"> PAGEREF _Toc512388798 \h </w:instrText>
         </w:r>
         <w:r>
           <w:rPr>
@@ -2931,7 +2931,7 @@
             <w:noProof/>
             <w:webHidden/>
           </w:rPr>
-          <w:t>9</w:t>
+          <w:t>10</w:t>
         </w:r>
         <w:r>
           <w:rPr>
@@ -2954,7 +2954,7 @@
           <w:lang w:eastAsia="zh-CN"/>
         </w:rPr>
       </w:pPr>
-      <w:hyperlink r:id="rId19" w:anchor="_Toc512370096" w:history="1">
+      <w:hyperlink r:id="rId19" w:anchor="_Toc512388799" w:history="1">
         <w:r>
           <w:rPr>
             <w:rStyle w:val="Hyperlink"/>
@@ -2981,7 +2981,7 @@
             <w:noProof/>
             <w:webHidden/>
           </w:rPr>
-          <w:instrText xml:space="preserve"> PAGEREF _Toc512370096 \h </w:instrText>
+          <w:instrText xml:space="preserve"> PAGEREF _Toc512388799 \h </w:instrText>
         </w:r>
         <w:r>
           <w:rPr>
@@ -3001,7 +3001,7 @@
             <w:noProof/>
             <w:webHidden/>
           </w:rPr>
-          <w:t>10</w:t>
+          <w:t>11</w:t>
         </w:r>
         <w:r>
           <w:rPr>
@@ -3024,7 +3024,7 @@
           <w:lang w:eastAsia="zh-CN"/>
         </w:rPr>
       </w:pPr>
-      <w:hyperlink r:id="rId20" w:anchor="_Toc512370097" w:history="1">
+      <w:hyperlink r:id="rId20" w:anchor="_Toc512388800" w:history="1">
         <w:r>
           <w:rPr>
             <w:rStyle w:val="Hyperlink"/>
@@ -3051,7 +3051,7 @@
             <w:noProof/>
             <w:webHidden/>
           </w:rPr>
-          <w:instrText xml:space="preserve"> PAGEREF _Toc512370097 \h </w:instrText>
+          <w:instrText xml:space="preserve"> PAGEREF _Toc512388800 \h </w:instrText>
         </w:r>
         <w:r>
           <w:rPr>
@@ -3071,7 +3071,7 @@
             <w:noProof/>
             <w:webHidden/>
           </w:rPr>
-          <w:t>11</w:t>
+          <w:t>12</w:t>
         </w:r>
         <w:r>
           <w:rPr>
@@ -3094,7 +3094,7 @@
           <w:lang w:eastAsia="zh-CN"/>
         </w:rPr>
       </w:pPr>
-      <w:hyperlink r:id="rId21" w:anchor="_Toc512370098" w:history="1">
+      <w:hyperlink r:id="rId21" w:anchor="_Toc512388801" w:history="1">
         <w:r>
           <w:rPr>
             <w:rStyle w:val="Hyperlink"/>
@@ -3121,7 +3121,7 @@
             <w:noProof/>
             <w:webHidden/>
           </w:rPr>
-          <w:instrText xml:space="preserve"> PAGEREF _Toc512370098 \h </w:instrText>
+          <w:instrText xml:space="preserve"> PAGEREF _Toc512388801 \h </w:instrText>
         </w:r>
         <w:r>
           <w:rPr>
@@ -3141,7 +3141,7 @@
             <w:noProof/>
             <w:webHidden/>
           </w:rPr>
-          <w:t>12</w:t>
+          <w:t>13</w:t>
         </w:r>
         <w:r>
           <w:rPr>
@@ -3164,7 +3164,7 @@
           <w:lang w:eastAsia="zh-CN"/>
         </w:rPr>
       </w:pPr>
-      <w:hyperlink r:id="rId22" w:anchor="_Toc512370099" w:history="1">
+      <w:hyperlink r:id="rId22" w:anchor="_Toc512388802" w:history="1">
         <w:r>
           <w:rPr>
             <w:rStyle w:val="Hyperlink"/>
@@ -3191,7 +3191,7 @@
             <w:noProof/>
             <w:webHidden/>
           </w:rPr>
-          <w:instrText xml:space="preserve"> PAGEREF _Toc512370099 \h </w:instrText>
+          <w:instrText xml:space="preserve"> PAGEREF _Toc512388802 \h </w:instrText>
         </w:r>
         <w:r>
           <w:rPr>
@@ -3211,7 +3211,7 @@
             <w:noProof/>
             <w:webHidden/>
           </w:rPr>
-          <w:t>12</w:t>
+          <w:t>13</w:t>
         </w:r>
         <w:r>
           <w:rPr>
@@ -3234,7 +3234,7 @@
           <w:lang w:eastAsia="zh-CN"/>
         </w:rPr>
       </w:pPr>
-      <w:hyperlink r:id="rId23" w:anchor="_Toc512370100" w:history="1">
+      <w:hyperlink r:id="rId23" w:anchor="_Toc512388803" w:history="1">
         <w:r>
           <w:rPr>
             <w:rStyle w:val="Hyperlink"/>
@@ -3261,7 +3261,7 @@
             <w:noProof/>
             <w:webHidden/>
           </w:rPr>
-          <w:instrText xml:space="preserve"> PAGEREF _Toc512370100 \h </w:instrText>
+          <w:instrText xml:space="preserve"> PAGEREF _Toc512388803 \h </w:instrText>
         </w:r>
         <w:r>
           <w:rPr>
@@ -3281,7 +3281,7 @@
             <w:noProof/>
             <w:webHidden/>
           </w:rPr>
-          <w:t>13</w:t>
+          <w:t>14</w:t>
         </w:r>
         <w:r>
           <w:rPr>
@@ -3304,7 +3304,7 @@
           <w:lang w:eastAsia="zh-CN"/>
         </w:rPr>
       </w:pPr>
-      <w:hyperlink r:id="rId24" w:anchor="_Toc512370101" w:history="1">
+      <w:hyperlink r:id="rId24" w:anchor="_Toc512388804" w:history="1">
         <w:r>
           <w:rPr>
             <w:rStyle w:val="Hyperlink"/>
@@ -3331,7 +3331,7 @@
             <w:noProof/>
             <w:webHidden/>
           </w:rPr>
-          <w:instrText xml:space="preserve"> PAGEREF _Toc512370101 \h </w:instrText>
+          <w:instrText xml:space="preserve"> PAGEREF _Toc512388804 \h </w:instrText>
         </w:r>
         <w:r>
           <w:rPr>
@@ -3351,7 +3351,7 @@
             <w:noProof/>
             <w:webHidden/>
           </w:rPr>
-          <w:t>14</w:t>
+          <w:t>15</w:t>
         </w:r>
         <w:r>
           <w:rPr>
@@ -3374,7 +3374,7 @@
           <w:lang w:eastAsia="zh-CN"/>
         </w:rPr>
       </w:pPr>
-      <w:hyperlink r:id="rId25" w:anchor="_Toc512370102" w:history="1">
+      <w:hyperlink r:id="rId25" w:anchor="_Toc512388805" w:history="1">
         <w:r>
           <w:rPr>
             <w:rStyle w:val="Hyperlink"/>
@@ -3401,7 +3401,7 @@
             <w:noProof/>
             <w:webHidden/>
           </w:rPr>
-          <w:instrText xml:space="preserve"> PAGEREF _Toc512370102 \h </w:instrText>
+          <w:instrText xml:space="preserve"> PAGEREF _Toc512388805 \h </w:instrText>
         </w:r>
         <w:r>
           <w:rPr>
@@ -3421,7 +3421,7 @@
             <w:noProof/>
             <w:webHidden/>
           </w:rPr>
-          <w:t>15</w:t>
+          <w:t>16</w:t>
         </w:r>
         <w:r>
           <w:rPr>
@@ -3444,7 +3444,7 @@
           <w:lang w:eastAsia="zh-CN"/>
         </w:rPr>
       </w:pPr>
-      <w:hyperlink r:id="rId26" w:anchor="_Toc512370103" w:history="1">
+      <w:hyperlink r:id="rId26" w:anchor="_Toc512388806" w:history="1">
         <w:r>
           <w:rPr>
             <w:rStyle w:val="Hyperlink"/>
@@ -3471,7 +3471,7 @@
             <w:noProof/>
             <w:webHidden/>
           </w:rPr>
-          <w:instrText xml:space="preserve"> PAGEREF _Toc512370103 \h </w:instrText>
+          <w:instrText xml:space="preserve"> PAGEREF _Toc512388806 \h </w:instrText>
         </w:r>
         <w:r>
           <w:rPr>
@@ -3491,7 +3491,7 @@
             <w:noProof/>
             <w:webHidden/>
           </w:rPr>
-          <w:t>16</w:t>
+          <w:t>17</w:t>
         </w:r>
         <w:r>
           <w:rPr>
@@ -3558,7 +3558,7 @@
       <w:pPr>
         <w:pStyle w:val="Heading1"/>
       </w:pPr>
-      <w:bookmarkStart w:id="0" w:name="_Toc512370065"/>
+      <w:bookmarkStart w:id="0" w:name="_Toc512388768"/>
       <w:r>
         <w:lastRenderedPageBreak/>
         <w:t>Introduction</w:t>
@@ -3602,7 +3602,22 @@
         <w:t>the title and authors of the paper</w:t>
       </w:r>
       <w:r>
-        <w:t>, then in turn each section</w:t>
+        <w:t>. T</w:t>
+      </w:r>
+      <w:r>
+        <w:t>hen</w:t>
+      </w:r>
+      <w:r>
+        <w:t>,</w:t>
+      </w:r>
+      <w:r>
+        <w:t xml:space="preserve"> in turn</w:t>
+      </w:r>
+      <w:r>
+        <w:t>,</w:t>
+      </w:r>
+      <w:r>
+        <w:t xml:space="preserve"> each section</w:t>
       </w:r>
       <w:r>
         <w:t xml:space="preserve"> of the paper</w:t>
@@ -3731,15 +3746,15 @@
       <w:pPr>
         <w:pStyle w:val="Heading1"/>
       </w:pPr>
-      <w:bookmarkStart w:id="1" w:name="_Toc512370066"/>
+      <w:bookmarkStart w:id="1" w:name="_Toc512388769"/>
       <w:r>
         <w:lastRenderedPageBreak/>
         <w:t>Critic</w:t>
       </w:r>
+      <w:r>
+        <w:t>al Analysis</w:t>
+      </w:r>
       <w:bookmarkEnd w:id="1"/>
-      <w:r>
-        <w:t>al Analysis</w:t>
-      </w:r>
     </w:p>
     <w:p/>
     <w:p>
@@ -3758,13 +3773,39 @@
         <w:t>Through</w:t>
       </w:r>
       <w:r>
-        <w:t xml:space="preserve"> this</w:t>
+        <w:t>out the</w:t>
       </w:r>
       <w:r>
         <w:t xml:space="preserve"> version of the paper supplied </w:t>
       </w:r>
       <w:r>
-        <w:t>the layout is generally unpleasant, as there are few distinct paragraph and figures appear in locations which are seemingly illogical, for instance after it has already been referenced on another page. However upon further research, online versions of this paper do not suffer from the same pitfalls.</w:t>
+        <w:t>the layout is generally unpleasant, as there are few distinct paragraph and figures appear in location</w:t>
+      </w:r>
+      <w:r>
+        <w:t>s which are seemingly illogical, f</w:t>
+      </w:r>
+      <w:r>
+        <w:t>or instance</w:t>
+      </w:r>
+      <w:r>
+        <w:t>,</w:t>
+      </w:r>
+      <w:r>
+        <w:t xml:space="preserve"> after it has already b</w:t>
+      </w:r>
+      <w:r>
+        <w:t>een referenced on another page.</w:t>
+      </w:r>
+    </w:p>
+    <w:p>
+      <w:r>
+        <w:t>However</w:t>
+      </w:r>
+      <w:r>
+        <w:t>,</w:t>
+      </w:r>
+      <w:r>
+        <w:t xml:space="preserve"> upon further research, online versions of this paper do not suffer from the same pitfalls.</w:t>
       </w:r>
     </w:p>
     <w:p/>
@@ -3776,7 +3817,7 @@
           <w:numId w:val="6"/>
         </w:numPr>
       </w:pPr>
-      <w:bookmarkStart w:id="2" w:name="_Toc512370067"/>
+      <w:bookmarkStart w:id="2" w:name="_Toc512388770"/>
       <w:r>
         <w:t>Title</w:t>
       </w:r>
@@ -3797,7 +3838,19 @@
         <w:t>,</w:t>
       </w:r>
       <w:r>
-        <w:t xml:space="preserve"> that it is short and to the point, this means that anyone browsing through a list of papers may choose to read this paper in particular because its title is easy to parse and inoffensive</w:t>
+        <w:t xml:space="preserve"> that it is short and to the point, this means that anyone browsing through a list of papers may choose to read this paper</w:t>
+      </w:r>
+      <w:r>
+        <w:t>,</w:t>
+      </w:r>
+      <w:r>
+        <w:t xml:space="preserve"> in particular</w:t>
+      </w:r>
+      <w:r>
+        <w:t>,</w:t>
+      </w:r>
+      <w:r>
+        <w:t xml:space="preserve"> because its title is easy to parse and inoffensive</w:t>
       </w:r>
       <w:r>
         <w:t>.</w:t>
@@ -3847,7 +3900,7 @@
           <w:numId w:val="6"/>
         </w:numPr>
       </w:pPr>
-      <w:bookmarkStart w:id="3" w:name="_Toc512370068"/>
+      <w:bookmarkStart w:id="3" w:name="_Toc512388771"/>
       <w:r>
         <w:t>Authors</w:t>
       </w:r>
@@ -3885,7 +3938,7 @@
           <w:numId w:val="6"/>
         </w:numPr>
       </w:pPr>
-      <w:bookmarkStart w:id="4" w:name="_Toc512370069"/>
+      <w:bookmarkStart w:id="4" w:name="_Toc512388772"/>
       <w:r>
         <w:t>Acknowledgements</w:t>
       </w:r>
@@ -3900,7 +3953,16 @@
         <w:t xml:space="preserve"> thus</w:t>
       </w:r>
       <w:r>
-        <w:t xml:space="preserve"> by stating that the research was not funded anyone reading the paper can come to the same conclusion</w:t>
+        <w:t>,</w:t>
+      </w:r>
+      <w:r>
+        <w:t xml:space="preserve"> by stating that the research was not funded</w:t>
+      </w:r>
+      <w:r>
+        <w:t>,</w:t>
+      </w:r>
+      <w:r>
+        <w:t xml:space="preserve"> anyone reading the paper can come to the same conclusion</w:t>
       </w:r>
       <w:r>
         <w:t>, this conclusion may make people more willing to read the rest of the paper</w:t>
@@ -3929,7 +3991,7 @@
           <w:numId w:val="6"/>
         </w:numPr>
       </w:pPr>
-      <w:bookmarkStart w:id="5" w:name="_Toc512370070"/>
+      <w:bookmarkStart w:id="5" w:name="_Toc512388773"/>
       <w:r>
         <w:lastRenderedPageBreak/>
         <w:t>Abstract</w:t>
@@ -3947,13 +4009,31 @@
         <w:t>However, a weakness of the abstract is, that it doesn’t discuss the rationale</w:t>
       </w:r>
       <w:r>
-        <w:t xml:space="preserve"> behind why the method explored in the rest of the paper is different or better from </w:t>
+        <w:t xml:space="preserve"> behind why the method</w:t>
+      </w:r>
+      <w:r>
+        <w:t>,</w:t>
+      </w:r>
+      <w:r>
+        <w:t xml:space="preserve"> explored in the rest of the paper</w:t>
+      </w:r>
+      <w:r>
+        <w:t>,</w:t>
+      </w:r>
+      <w:r>
+        <w:t xml:space="preserve"> is different or better from </w:t>
       </w:r>
       <w:r>
         <w:t>the methods already used for this function.</w:t>
       </w:r>
       <w:r>
-        <w:t xml:space="preserve"> An additional weakness of this section is that it fails to lay out a concrete hypothesis which the paper as a whole addresses.</w:t>
+        <w:t xml:space="preserve"> An additional weakness of this section is</w:t>
+      </w:r>
+      <w:r>
+        <w:t>,</w:t>
+      </w:r>
+      <w:r>
+        <w:t xml:space="preserve"> that it fails to lay out a concrete hypothesis which the paper as a whole addresses.</w:t>
       </w:r>
     </w:p>
     <w:p/>
@@ -3965,7 +4045,7 @@
           <w:numId w:val="6"/>
         </w:numPr>
       </w:pPr>
-      <w:bookmarkStart w:id="6" w:name="_Toc512370071"/>
+      <w:bookmarkStart w:id="6" w:name="_Toc512388774"/>
       <w:r>
         <w:t>Introduction</w:t>
       </w:r>
@@ -3974,7 +4054,13 @@
     <w:p/>
     <w:p>
       <w:r>
-        <w:t>The main strength of the introduction is, that a large amount of background research into and references to other solutions to the same problem have been included, this can be seen from the line starting “</w:t>
+        <w:t xml:space="preserve">The main strength of the introduction is, that a large amount of background research into </w:t>
+      </w:r>
+      <w:r>
+        <w:t xml:space="preserve">other solutions </w:t>
+      </w:r>
+      <w:r>
+        <w:t>and references to other solutions have been included, this can be seen from the line starting “</w:t>
       </w:r>
       <w:r>
         <w:t>There are different approaches for removing noise in PET images</w:t>
@@ -3988,13 +4074,46 @@
         <w:t xml:space="preserve">Some of the weaknesses of the introduction include, </w:t>
       </w:r>
       <w:r>
-        <w:t>the fact that wavelets are discussed at length throughout the entire introduction but no effort is made to explain what wavelets are or how they function. In addition, the authors go on to use first person language towards the end of the introduction in the sentence “</w:t>
+        <w:t>the fact that wavelet decomposition is</w:t>
+      </w:r>
+      <w:r>
+        <w:t xml:space="preserve"> discussed at length throughout the entire introduction but no effort </w:t>
+      </w:r>
+      <w:r>
+        <w:t>is made to explain what wavelet decomposition is or how it</w:t>
+      </w:r>
+      <w:r>
+        <w:t xml:space="preserve"> function</w:t>
+      </w:r>
+      <w:r>
+        <w:t>s</w:t>
+      </w:r>
+      <w:r>
+        <w:t>. In addition, the authors go on to use first person language towards the end of the introduction in the sentence “</w:t>
       </w:r>
       <w:r>
         <w:t>Our method is proposed</w:t>
       </w:r>
       <w:r>
-        <w:t>” and in the same place also make a forgone conclusion in the sentence “</w:t>
+        <w:t>”</w:t>
+      </w:r>
+      <w:r>
+        <w:t>. I</w:t>
+      </w:r>
+      <w:r>
+        <w:t>n</w:t>
+      </w:r>
+      <w:r>
+        <w:t xml:space="preserve"> a similar place the authors also</w:t>
+      </w:r>
+      <w:r>
+        <w:t xml:space="preserve"> make a forgone conclusion</w:t>
+      </w:r>
+      <w:r>
+        <w:t xml:space="preserve"> as to the effectiveness of the proposed solution</w:t>
+      </w:r>
+      <w:r>
+        <w:t xml:space="preserve"> in the sentence “</w:t>
       </w:r>
       <w:r>
         <w:t>The proposed noise-reduction technique is able to maintain uptake values</w:t>
@@ -4012,7 +4131,7 @@
           <w:numId w:val="6"/>
         </w:numPr>
       </w:pPr>
-      <w:bookmarkStart w:id="7" w:name="_Toc512370072"/>
+      <w:bookmarkStart w:id="7" w:name="_Toc512388775"/>
       <w:r>
         <w:t>Materials and Methods</w:t>
       </w:r>
@@ -4021,7 +4140,39 @@
     <w:p/>
     <w:p>
       <w:r>
-        <w:t>The main strength of the materials and methods is, the fact that this section contains enough information to recreate the study itself, this section is very information dense giving details on the exact procedures used at every instance. Also, the preliminary research is performed on readily available phantoms which can be acquired easily, the fact that these phantoms are quite old (2001) is both a strength and a weakness, because they are so old there should be a large body of research performed with them legitimising this research further, however because they are old they may be outdated and better options may now be available.</w:t>
+        <w:t>The main strength of the materials and methods is, the fact that this section contains enough information to recreate the study itself, this section is very information dense giving details on the exact pro</w:t>
+      </w:r>
+      <w:r>
+        <w:t>cedures used at every instance. In addition, the research has been performed on a large sample of regions of interest (ROIs) (1800), however this information is not revealed until later in the discussion section.</w:t>
+      </w:r>
+    </w:p>
+    <w:p>
+      <w:r>
+        <w:t>Also, the preliminary research is performed on readily available phantoms which can be acquired easily, the fact that these phantoms are quite old (2001) is</w:t>
+      </w:r>
+      <w:r>
+        <w:t xml:space="preserve"> both a strength and a weakness. B</w:t>
+      </w:r>
+      <w:r>
+        <w:t xml:space="preserve">ecause they are so old there should be a large body of research performed with </w:t>
+      </w:r>
+      <w:r>
+        <w:t>the phantoms,</w:t>
+      </w:r>
+      <w:r>
+        <w:t xml:space="preserve"> leg</w:t>
+      </w:r>
+      <w:r>
+        <w:t>itimising this research further. H</w:t>
+      </w:r>
+      <w:r>
+        <w:t>owever</w:t>
+      </w:r>
+      <w:r>
+        <w:t>, because the phantoms</w:t>
+      </w:r>
+      <w:r>
+        <w:t xml:space="preserve"> are old they may be outdated and better options may now be available.</w:t>
       </w:r>
     </w:p>
     <w:p>
@@ -4032,7 +4183,19 @@
         <w:t>The photometric error has been checked (after the whole filtering process) and found to be within the limits of diagnostic utility.</w:t>
       </w:r>
       <w:r>
-        <w:t>”. In addition, there is no information on how participants were selected for the study certain images were acquired using only one bed position while others were acquired using multiple bed positions, there is no justification for this.</w:t>
+        <w:t>”</w:t>
+      </w:r>
+      <w:r>
+        <w:t>, there is no information on how to test this photometric error nor what would be within the limits of diagnostic utility</w:t>
+      </w:r>
+      <w:r>
+        <w:t>. In addition, there is no information on how particip</w:t>
+      </w:r>
+      <w:r>
+        <w:t>ants were selected for the study. Finally,</w:t>
+      </w:r>
+      <w:r>
+        <w:t xml:space="preserve"> certain images were acquired using only one bed position while others were acquired using multiple bed positions, there is no justification for this.</w:t>
       </w:r>
     </w:p>
     <w:p/>
@@ -4040,8 +4203,9 @@
       <w:pPr>
         <w:pStyle w:val="Heading2"/>
       </w:pPr>
-      <w:bookmarkStart w:id="8" w:name="_Toc512370073"/>
-      <w:r>
+      <w:bookmarkStart w:id="8" w:name="_Toc512388776"/>
+      <w:r>
+        <w:lastRenderedPageBreak/>
         <w:t>Table 1</w:t>
       </w:r>
       <w:bookmarkEnd w:id="8"/>
@@ -4053,7 +4217,6 @@
           <w:noProof/>
           <w:lang w:eastAsia="zh-CN"/>
         </w:rPr>
-        <w:lastRenderedPageBreak/>
         <mc:AlternateContent>
           <mc:Choice Requires="wps">
             <w:drawing>
@@ -4099,7 +4262,7 @@
                                 <w:noProof/>
                               </w:rPr>
                             </w:pPr>
-                            <w:bookmarkStart w:id="9" w:name="_Toc512370091"/>
+                            <w:bookmarkStart w:id="9" w:name="_Toc512388794"/>
                             <w:r>
                               <w:t xml:space="preserve">Figure </w:t>
                             </w:r>
@@ -4196,7 +4359,7 @@
                           <w:noProof/>
                         </w:rPr>
                       </w:pPr>
-                      <w:bookmarkStart w:id="10" w:name="_Toc512370091"/>
+                      <w:bookmarkStart w:id="10" w:name="_Toc512388794"/>
                       <w:r>
                         <w:t xml:space="preserve">Figure </w:t>
                       </w:r>
@@ -4340,7 +4503,13 @@
         <w:t>labels</w:t>
       </w:r>
       <w:r>
-        <w:t xml:space="preserve"> are quite detailed, meaning that the rest of the data in the table is more relevant.</w:t>
+        <w:t xml:space="preserve"> are quite detailed, meaning that the rest of the data in the table is more relevant</w:t>
+      </w:r>
+      <w:r>
+        <w:t xml:space="preserve"> with context</w:t>
+      </w:r>
+      <w:r>
+        <w:t>.</w:t>
       </w:r>
     </w:p>
     <w:p>
@@ -4357,7 +4526,7 @@
           <w:numId w:val="6"/>
         </w:numPr>
       </w:pPr>
-      <w:bookmarkStart w:id="11" w:name="_Toc512370074"/>
+      <w:bookmarkStart w:id="11" w:name="_Toc512388777"/>
       <w:r>
         <w:t>Results</w:t>
       </w:r>
@@ -4370,7 +4539,7 @@
       <w:pPr>
         <w:pStyle w:val="Heading2"/>
       </w:pPr>
-      <w:bookmarkStart w:id="12" w:name="_Toc512370075"/>
+      <w:bookmarkStart w:id="12" w:name="_Toc512388778"/>
       <w:r>
         <w:t>Figure 1</w:t>
       </w:r>
@@ -4383,6 +4552,7 @@
           <w:noProof/>
           <w:lang w:eastAsia="zh-CN"/>
         </w:rPr>
+        <w:lastRenderedPageBreak/>
         <mc:AlternateContent>
           <mc:Choice Requires="wps">
             <w:drawing>
@@ -4428,7 +4598,7 @@
                                 <w:noProof/>
                               </w:rPr>
                             </w:pPr>
-                            <w:bookmarkStart w:id="13" w:name="_Toc512370092"/>
+                            <w:bookmarkStart w:id="13" w:name="_Toc512388795"/>
                             <w:r>
                               <w:t xml:space="preserve">Figure </w:t>
                             </w:r>
@@ -4533,7 +4703,7 @@
                           <w:noProof/>
                         </w:rPr>
                       </w:pPr>
-                      <w:bookmarkStart w:id="14" w:name="_Toc512370092"/>
+                      <w:bookmarkStart w:id="14" w:name="_Toc512388795"/>
                       <w:r>
                         <w:t xml:space="preserve">Figure </w:t>
                       </w:r>
@@ -4687,7 +4857,7 @@
       <w:pPr>
         <w:pStyle w:val="Heading2"/>
       </w:pPr>
-      <w:bookmarkStart w:id="15" w:name="_Toc512370076"/>
+      <w:bookmarkStart w:id="15" w:name="_Toc512388779"/>
       <w:r>
         <w:t>Table 2</w:t>
       </w:r>
@@ -4745,7 +4915,7 @@
                                 <w:noProof/>
                               </w:rPr>
                             </w:pPr>
-                            <w:bookmarkStart w:id="16" w:name="_Toc512370093"/>
+                            <w:bookmarkStart w:id="16" w:name="_Toc512388796"/>
                             <w:r>
                               <w:t xml:space="preserve">Figure </w:t>
                             </w:r>
@@ -4850,7 +5020,7 @@
                           <w:noProof/>
                         </w:rPr>
                       </w:pPr>
-                      <w:bookmarkStart w:id="17" w:name="_Toc512370093"/>
+                      <w:bookmarkStart w:id="17" w:name="_Toc512388796"/>
                       <w:r>
                         <w:t xml:space="preserve">Figure </w:t>
                       </w:r>
@@ -5004,7 +5174,7 @@
       <w:pPr>
         <w:pStyle w:val="Heading2"/>
       </w:pPr>
-      <w:bookmarkStart w:id="18" w:name="_Toc512370077"/>
+      <w:bookmarkStart w:id="18" w:name="_Toc512388780"/>
       <w:r>
         <w:t>Figure 2</w:t>
       </w:r>
@@ -5017,7 +5187,6 @@
           <w:noProof/>
           <w:lang w:eastAsia="zh-CN"/>
         </w:rPr>
-        <w:lastRenderedPageBreak/>
         <mc:AlternateContent>
           <mc:Choice Requires="wps">
             <w:drawing>
@@ -5063,7 +5232,7 @@
                                 <w:noProof/>
                               </w:rPr>
                             </w:pPr>
-                            <w:bookmarkStart w:id="19" w:name="_Toc512370094"/>
+                            <w:bookmarkStart w:id="19" w:name="_Toc512388797"/>
                             <w:r>
                               <w:t xml:space="preserve">Figure </w:t>
                             </w:r>
@@ -5176,7 +5345,7 @@
                           <w:noProof/>
                         </w:rPr>
                       </w:pPr>
-                      <w:bookmarkStart w:id="20" w:name="_Toc512370094"/>
+                      <w:bookmarkStart w:id="20" w:name="_Toc512388797"/>
                       <w:r>
                         <w:t xml:space="preserve">Figure </w:t>
                       </w:r>
@@ -5338,7 +5507,7 @@
       <w:pPr>
         <w:pStyle w:val="Heading2"/>
       </w:pPr>
-      <w:bookmarkStart w:id="21" w:name="_Toc512370078"/>
+      <w:bookmarkStart w:id="21" w:name="_Toc512388781"/>
       <w:r>
         <w:t>Table 3</w:t>
       </w:r>
@@ -5397,7 +5566,7 @@
                                 <w:noProof/>
                               </w:rPr>
                             </w:pPr>
-                            <w:bookmarkStart w:id="22" w:name="_Toc512370095"/>
+                            <w:bookmarkStart w:id="22" w:name="_Toc512388798"/>
                             <w:r>
                               <w:t xml:space="preserve">Figure </w:t>
                             </w:r>
@@ -5496,7 +5665,7 @@
                           <w:noProof/>
                         </w:rPr>
                       </w:pPr>
-                      <w:bookmarkStart w:id="23" w:name="_Toc512370095"/>
+                      <w:bookmarkStart w:id="23" w:name="_Toc512388798"/>
                       <w:r>
                         <w:t xml:space="preserve">Figure </w:t>
                       </w:r>
@@ -5644,7 +5813,7 @@
       <w:pPr>
         <w:pStyle w:val="Heading2"/>
       </w:pPr>
-      <w:bookmarkStart w:id="24" w:name="_Toc512370079"/>
+      <w:bookmarkStart w:id="24" w:name="_Toc512388782"/>
       <w:r>
         <w:t>Table 4</w:t>
       </w:r>
@@ -5703,7 +5872,7 @@
                                 <w:noProof/>
                               </w:rPr>
                             </w:pPr>
-                            <w:bookmarkStart w:id="25" w:name="_Toc512370096"/>
+                            <w:bookmarkStart w:id="25" w:name="_Toc512388799"/>
                             <w:r>
                               <w:t xml:space="preserve">Figure </w:t>
                             </w:r>
@@ -5808,7 +5977,7 @@
                           <w:noProof/>
                         </w:rPr>
                       </w:pPr>
-                      <w:bookmarkStart w:id="26" w:name="_Toc512370096"/>
+                      <w:bookmarkStart w:id="26" w:name="_Toc512388799"/>
                       <w:r>
                         <w:t xml:space="preserve">Figure </w:t>
                       </w:r>
@@ -5962,7 +6131,7 @@
       <w:pPr>
         <w:pStyle w:val="Heading2"/>
       </w:pPr>
-      <w:bookmarkStart w:id="27" w:name="_Toc512370080"/>
+      <w:bookmarkStart w:id="27" w:name="_Toc512388783"/>
       <w:r>
         <w:t>Figure 3</w:t>
       </w:r>
@@ -6021,7 +6190,7 @@
                                 <w:noProof/>
                               </w:rPr>
                             </w:pPr>
-                            <w:bookmarkStart w:id="28" w:name="_Toc512370097"/>
+                            <w:bookmarkStart w:id="28" w:name="_Toc512388800"/>
                             <w:r>
                               <w:t xml:space="preserve">Figure </w:t>
                             </w:r>
@@ -6126,7 +6295,7 @@
                           <w:noProof/>
                         </w:rPr>
                       </w:pPr>
-                      <w:bookmarkStart w:id="29" w:name="_Toc512370097"/>
+                      <w:bookmarkStart w:id="29" w:name="_Toc512388800"/>
                       <w:r>
                         <w:t xml:space="preserve">Figure </w:t>
                       </w:r>
@@ -6280,7 +6449,7 @@
       <w:pPr>
         <w:pStyle w:val="Heading2"/>
       </w:pPr>
-      <w:bookmarkStart w:id="30" w:name="_Toc512370081"/>
+      <w:bookmarkStart w:id="30" w:name="_Toc512388784"/>
       <w:r>
         <w:t>Table 5</w:t>
       </w:r>
@@ -6339,7 +6508,7 @@
                                 <w:noProof/>
                               </w:rPr>
                             </w:pPr>
-                            <w:bookmarkStart w:id="31" w:name="_Toc512370098"/>
+                            <w:bookmarkStart w:id="31" w:name="_Toc512388801"/>
                             <w:r>
                               <w:t xml:space="preserve">Figure </w:t>
                             </w:r>
@@ -6438,7 +6607,7 @@
                           <w:noProof/>
                         </w:rPr>
                       </w:pPr>
-                      <w:bookmarkStart w:id="32" w:name="_Toc512370098"/>
+                      <w:bookmarkStart w:id="32" w:name="_Toc512388801"/>
                       <w:r>
                         <w:t xml:space="preserve">Figure </w:t>
                       </w:r>
@@ -6586,7 +6755,7 @@
       <w:pPr>
         <w:pStyle w:val="Heading2"/>
       </w:pPr>
-      <w:bookmarkStart w:id="33" w:name="_Toc512370082"/>
+      <w:bookmarkStart w:id="33" w:name="_Toc512388785"/>
       <w:r>
         <w:t>Table 6</w:t>
       </w:r>
@@ -6644,7 +6813,7 @@
                                 <w:noProof/>
                               </w:rPr>
                             </w:pPr>
-                            <w:bookmarkStart w:id="34" w:name="_Toc512370099"/>
+                            <w:bookmarkStart w:id="34" w:name="_Toc512388802"/>
                             <w:r>
                               <w:t xml:space="preserve">Figure </w:t>
                             </w:r>
@@ -6746,7 +6915,7 @@
                           <w:noProof/>
                         </w:rPr>
                       </w:pPr>
-                      <w:bookmarkStart w:id="35" w:name="_Toc512370099"/>
+                      <w:bookmarkStart w:id="35" w:name="_Toc512388802"/>
                       <w:r>
                         <w:t xml:space="preserve">Figure </w:t>
                       </w:r>
@@ -6897,7 +7066,7 @@
       <w:pPr>
         <w:pStyle w:val="Heading2"/>
       </w:pPr>
-      <w:bookmarkStart w:id="36" w:name="_Toc512370083"/>
+      <w:bookmarkStart w:id="36" w:name="_Toc512388786"/>
       <w:r>
         <w:t>Figure 4</w:t>
       </w:r>
@@ -6956,7 +7125,7 @@
                                 <w:noProof/>
                               </w:rPr>
                             </w:pPr>
-                            <w:bookmarkStart w:id="37" w:name="_Toc512370100"/>
+                            <w:bookmarkStart w:id="37" w:name="_Toc512388803"/>
                             <w:r>
                               <w:t xml:space="preserve">Figure </w:t>
                             </w:r>
@@ -7077,7 +7246,7 @@
                           <w:noProof/>
                         </w:rPr>
                       </w:pPr>
-                      <w:bookmarkStart w:id="38" w:name="_Toc512370100"/>
+                      <w:bookmarkStart w:id="38" w:name="_Toc512388803"/>
                       <w:r>
                         <w:t xml:space="preserve">Figure </w:t>
                       </w:r>
@@ -7247,7 +7416,7 @@
       <w:pPr>
         <w:pStyle w:val="Heading2"/>
       </w:pPr>
-      <w:bookmarkStart w:id="39" w:name="_Toc512370084"/>
+      <w:bookmarkStart w:id="39" w:name="_Toc512388787"/>
       <w:r>
         <w:t>Figure 5</w:t>
       </w:r>
@@ -7306,7 +7475,7 @@
                                 <w:noProof/>
                               </w:rPr>
                             </w:pPr>
-                            <w:bookmarkStart w:id="40" w:name="_Toc512370101"/>
+                            <w:bookmarkStart w:id="40" w:name="_Toc512388804"/>
                             <w:r>
                               <w:t xml:space="preserve">Figure </w:t>
                             </w:r>
@@ -7409,7 +7578,7 @@
                           <w:noProof/>
                         </w:rPr>
                       </w:pPr>
-                      <w:bookmarkStart w:id="41" w:name="_Toc512370101"/>
+                      <w:bookmarkStart w:id="41" w:name="_Toc512388804"/>
                       <w:r>
                         <w:t xml:space="preserve">Figure </w:t>
                       </w:r>
@@ -7561,7 +7730,7 @@
       <w:pPr>
         <w:pStyle w:val="Heading2"/>
       </w:pPr>
-      <w:bookmarkStart w:id="42" w:name="_Toc512370085"/>
+      <w:bookmarkStart w:id="42" w:name="_Toc512388788"/>
       <w:r>
         <w:t>Figure 6</w:t>
       </w:r>
@@ -7620,7 +7789,7 @@
                                 <w:noProof/>
                               </w:rPr>
                             </w:pPr>
-                            <w:bookmarkStart w:id="43" w:name="_Toc512370102"/>
+                            <w:bookmarkStart w:id="43" w:name="_Toc512388805"/>
                             <w:r>
                               <w:t xml:space="preserve">Figure </w:t>
                             </w:r>
@@ -7723,7 +7892,7 @@
                           <w:noProof/>
                         </w:rPr>
                       </w:pPr>
-                      <w:bookmarkStart w:id="44" w:name="_Toc512370102"/>
+                      <w:bookmarkStart w:id="44" w:name="_Toc512388805"/>
                       <w:r>
                         <w:t xml:space="preserve">Figure </w:t>
                       </w:r>
@@ -7875,7 +8044,7 @@
       <w:pPr>
         <w:pStyle w:val="Heading2"/>
       </w:pPr>
-      <w:bookmarkStart w:id="45" w:name="_Toc512370086"/>
+      <w:bookmarkStart w:id="45" w:name="_Toc512388789"/>
       <w:r>
         <w:t>Figure 7</w:t>
       </w:r>
@@ -7934,7 +8103,7 @@
                                 <w:noProof/>
                               </w:rPr>
                             </w:pPr>
-                            <w:bookmarkStart w:id="46" w:name="_Toc512370103"/>
+                            <w:bookmarkStart w:id="46" w:name="_Toc512388806"/>
                             <w:r>
                               <w:t xml:space="preserve">Figure </w:t>
                             </w:r>
@@ -8039,7 +8208,7 @@
                           <w:noProof/>
                         </w:rPr>
                       </w:pPr>
-                      <w:bookmarkStart w:id="47" w:name="_Toc512370103"/>
+                      <w:bookmarkStart w:id="47" w:name="_Toc512388806"/>
                       <w:r>
                         <w:t xml:space="preserve">Figure </w:t>
                       </w:r>
@@ -8197,7 +8366,7 @@
           <w:numId w:val="6"/>
         </w:numPr>
       </w:pPr>
-      <w:bookmarkStart w:id="48" w:name="_Toc512370087"/>
+      <w:bookmarkStart w:id="48" w:name="_Toc512388790"/>
       <w:r>
         <w:t>Discussion</w:t>
       </w:r>
@@ -8206,15 +8375,49 @@
     <w:p/>
     <w:p>
       <w:r>
-        <w:t>The main strengths of the discussion/conclusion is, that it performs quite an in depth recap on what has already been read before moving onto concluding the results of the paper. Also, towards the bottom of the discussion it is mentioned that this research is compliant with additional research conducted by the European Association of Nuclear Medicine, having research which falls in line with something performed by such a large official body provides legitimacy to this research.</w:t>
-      </w:r>
-    </w:p>
-    <w:p>
-      <w:r>
-        <w:t>However, one weakness with this section is, the fact that as with other sections in this paper first person language is used throughout the discussion section. Additionally, it is mentioned in this section that 20% of computation time spent on this solution is used solely on the new addition which has been researched, it is never mentioned how this figure is calculated. Also, in the conclusion section it is determined that this solution is “good” but never describes what is meant by this term or really how this conclusion has been reached, this could be solved by tying this conclusion back into what was written in the discussion section. Finally, as mentioned in the abstract, there is no hypothesis to be confirmed or rejected.</w:t>
-      </w:r>
-      <w:bookmarkStart w:id="49" w:name="_GoBack"/>
-      <w:bookmarkEnd w:id="49"/>
+        <w:t>The main strengths of the discussion/conclusion is, that it performs quite an in depth recap on what has already been read</w:t>
+      </w:r>
+      <w:r>
+        <w:t>,</w:t>
+      </w:r>
+      <w:r>
+        <w:t xml:space="preserve"> before moving onto concluding the results of the paper. Also, towards the bottom of the discussion it is mentioned that this research is compliant with additional research conducted by the European </w:t>
+      </w:r>
+      <w:r>
+        <w:t>Association of Nuclear Medicine. H</w:t>
+      </w:r>
+      <w:r>
+        <w:t>aving research which falls in line with something performed by such a large official body provides legitimacy to this research.</w:t>
+      </w:r>
+    </w:p>
+    <w:p>
+      <w:r>
+        <w:t xml:space="preserve">However, one weakness with this section is, the fact that as with other sections in this paper first person language is used throughout the discussion section. Additionally, it is mentioned in this section that 20% of computation time spent </w:t>
+      </w:r>
+      <w:r>
+        <w:t>performing the algorithm</w:t>
+      </w:r>
+      <w:r>
+        <w:t xml:space="preserve"> is used solely on the new ad</w:t>
+      </w:r>
+      <w:r>
+        <w:t>dition which has been proposed</w:t>
+      </w:r>
+      <w:r>
+        <w:t>, it is never mentioned</w:t>
+      </w:r>
+      <w:r>
+        <w:t xml:space="preserve"> how this figure is calculated.</w:t>
+      </w:r>
+    </w:p>
+    <w:p>
+      <w:r>
+        <w:t xml:space="preserve">Also, in the conclusion section it is determined that this solution is “good” but never describes what is meant by this term or really how this conclusion has been reached, this </w:t>
+      </w:r>
+      <w:r>
+        <w:lastRenderedPageBreak/>
+        <w:t>could be solved by tying this conclusion back into what was written in the discussion section. Finally, as mentioned in the abstract, there is no hypothesis to be confirmed or rejected.</w:t>
+      </w:r>
     </w:p>
     <w:p/>
     <w:p>
@@ -8225,49 +8428,75 @@
           <w:numId w:val="6"/>
         </w:numPr>
       </w:pPr>
-      <w:bookmarkStart w:id="50" w:name="_Toc512370088"/>
+      <w:bookmarkStart w:id="49" w:name="_Toc512388791"/>
       <w:r>
         <w:t>References</w:t>
       </w:r>
+      <w:bookmarkEnd w:id="49"/>
+    </w:p>
+    <w:p/>
+    <w:p>
+      <w:r>
+        <w:t xml:space="preserve">The main strength </w:t>
+      </w:r>
+      <w:r>
+        <w:t>of the references is, that there are quite a lot of references which h</w:t>
+      </w:r>
+      <w:r>
+        <w:t>ave been used thoroughly throughout</w:t>
+      </w:r>
+      <w:r>
+        <w:t xml:space="preserve"> the paper.</w:t>
+      </w:r>
+    </w:p>
+    <w:p>
+      <w:r>
+        <w:t>The main weakness is, that a lot of the references are quite old, at one point the paper references that a piece</w:t>
+      </w:r>
+      <w:r>
+        <w:t xml:space="preserve"> of research is “</w:t>
+      </w:r>
+      <w:r>
+        <w:t>state of the art</w:t>
+      </w:r>
+      <w:r>
+        <w:t>”</w:t>
+      </w:r>
+      <w:r>
+        <w:t xml:space="preserve"> and then backs this up with a reference from 1999 which at this point is nearly 20 years ago. Another weakness is that a lot of the references are from the same people, for instance S.G. Chang, D.L. </w:t>
+      </w:r>
+      <w:proofErr w:type="spellStart"/>
+      <w:r>
+        <w:t>Donoho</w:t>
+      </w:r>
+      <w:proofErr w:type="spellEnd"/>
+      <w:r>
+        <w:t xml:space="preserve">, S.G </w:t>
+      </w:r>
+      <w:proofErr w:type="spellStart"/>
+      <w:r>
+        <w:t>Malla</w:t>
+      </w:r>
+      <w:r>
+        <w:t>t</w:t>
+      </w:r>
+      <w:proofErr w:type="spellEnd"/>
+      <w:r>
+        <w:t xml:space="preserve"> and F.E </w:t>
+      </w:r>
+      <w:proofErr w:type="spellStart"/>
+      <w:r>
+        <w:t>Turkheimer</w:t>
+      </w:r>
+      <w:proofErr w:type="spellEnd"/>
+      <w:r>
+        <w:t xml:space="preserve"> all appear</w:t>
+      </w:r>
+      <w:r>
+        <w:t xml:space="preserve"> twice.</w:t>
+      </w:r>
+      <w:bookmarkStart w:id="50" w:name="_GoBack"/>
       <w:bookmarkEnd w:id="50"/>
-    </w:p>
-    <w:p/>
-    <w:p>
-      <w:r>
-        <w:t xml:space="preserve">The main strength </w:t>
-      </w:r>
-      <w:r>
-        <w:t>of the references is, that there are quite a lot of references which have been used thoroughly though out the paper.</w:t>
-      </w:r>
-    </w:p>
-    <w:p>
-      <w:r>
-        <w:t xml:space="preserve">The main weakness is, that a lot of the references are quite old, at one point the paper references that a piece of research is cutting edge or state of the art and then backs this up with a reference from 1999 which at this point is nearly 20 years ago. Another weakness is that a lot of the references are from the same people, for instance S.G. Chang, D.L. </w:t>
-      </w:r>
-      <w:proofErr w:type="spellStart"/>
-      <w:r>
-        <w:t>Donoho</w:t>
-      </w:r>
-      <w:proofErr w:type="spellEnd"/>
-      <w:r>
-        <w:t xml:space="preserve">, S.G </w:t>
-      </w:r>
-      <w:proofErr w:type="spellStart"/>
-      <w:r>
-        <w:t>Mallat</w:t>
-      </w:r>
-      <w:proofErr w:type="spellEnd"/>
-      <w:r>
-        <w:t xml:space="preserve"> and F.E </w:t>
-      </w:r>
-      <w:proofErr w:type="spellStart"/>
-      <w:r>
-        <w:t>Turkheimer</w:t>
-      </w:r>
-      <w:proofErr w:type="spellEnd"/>
-      <w:r>
-        <w:t xml:space="preserve"> all appears twice.</w:t>
-      </w:r>
     </w:p>
     <w:p/>
     <w:p>
@@ -8284,7 +8513,7 @@
       <w:pPr>
         <w:pStyle w:val="Heading1"/>
       </w:pPr>
-      <w:bookmarkStart w:id="51" w:name="_Toc512370089"/>
+      <w:bookmarkStart w:id="51" w:name="_Toc512388792"/>
       <w:r>
         <w:lastRenderedPageBreak/>
         <w:t>Conclusion</w:t>
@@ -8304,7 +8533,7 @@
         </w:sectPr>
       </w:pPr>
     </w:p>
-    <w:bookmarkStart w:id="52" w:name="_Toc512370090" w:displacedByCustomXml="next"/>
+    <w:bookmarkStart w:id="52" w:name="_Toc512388793" w:displacedByCustomXml="next"/>
     <w:sdt>
       <w:sdtPr>
         <w:rPr>
@@ -8471,7 +8700,7 @@
           <w:rPr>
             <w:noProof/>
           </w:rPr>
-          <w:t>21</w:t>
+          <w:t>17</w:t>
         </w:r>
         <w:r>
           <w:rPr>
@@ -12157,7 +12386,7 @@
 </file>
 
 <file path=customXml/itemProps4.xml><?xml version="1.0" encoding="utf-8"?>
-<ds:datastoreItem xmlns:ds="http://schemas.openxmlformats.org/officeDocument/2006/customXml" ds:itemID="{794E8403-90DB-450F-98DE-2E956C769C0B}">
+<ds:datastoreItem xmlns:ds="http://schemas.openxmlformats.org/officeDocument/2006/customXml" ds:itemID="{3F746B22-88DB-4480-A8C6-25C1DC5F791B}">
   <ds:schemaRefs>
     <ds:schemaRef ds:uri="http://schemas.openxmlformats.org/officeDocument/2006/bibliography"/>
   </ds:schemaRefs>

</xml_diff>